<commit_message>
tweaking lecture 4 again
</commit_message>
<xml_diff>
--- a/materials/lecture_4.docx
+++ b/materials/lecture_4.docx
@@ -65,7 +65,7 @@
         <w:t xml:space="preserve"> </w:t>
       </w:r>
       <w:r>
-        <w:t xml:space="preserve">2024-09-03</w:t>
+        <w:t xml:space="preserve">2024-09-05</w:t>
       </w:r>
     </w:p>
     <w:bookmarkStart w:id="20" w:name="review"/>
@@ -83,6 +83,14 @@
       </w:pPr>
       <w:r>
         <w:t xml:space="preserve">Today we will discuss how to present results from linear regression. I am going to describe an approach that uses a few concise sentences to distill down all of the relevant information from the analysis you ran. But first, a brief review from last class.</w:t>
+      </w:r>
+    </w:p>
+    <w:p>
+      <w:pPr>
+        <w:pStyle w:val="BodyText"/>
+      </w:pPr>
+      <w:r>
+        <w:t xml:space="preserve">Most important thing to have learned from last class:</w:t>
       </w:r>
     </w:p>
     <w:p>
@@ -113,24 +121,36 @@
           </m:rPr>
           <m:t>=</m:t>
         </m:r>
-        <m:r>
-          <m:t>β</m:t>
-        </m:r>
-        <m:r>
-          <m:t>0</m:t>
-        </m:r>
+        <m:sSub>
+          <m:e>
+            <m:r>
+              <m:t>β</m:t>
+            </m:r>
+          </m:e>
+          <m:sub>
+            <m:r>
+              <m:t>0</m:t>
+            </m:r>
+          </m:sub>
+        </m:sSub>
         <m:r>
           <m:rPr>
             <m:sty m:val="p"/>
           </m:rPr>
           <m:t>+</m:t>
         </m:r>
-        <m:r>
-          <m:t>β</m:t>
-        </m:r>
-        <m:r>
-          <m:t>1</m:t>
-        </m:r>
+        <m:sSub>
+          <m:e>
+            <m:r>
+              <m:t>β</m:t>
+            </m:r>
+          </m:e>
+          <m:sub>
+            <m:r>
+              <m:t>1</m:t>
+            </m:r>
+          </m:sub>
+        </m:sSub>
         <m:r>
           <m:t>X</m:t>
         </m:r>
@@ -197,7 +217,69 @@
         <w:pStyle w:val="Compact"/>
       </w:pPr>
       <w:r>
-        <w:t xml:space="preserve">Y is equal to beta0 (intercept) plus beta1 (slope) times X plus error, which is normally distributed with a mean of zero and a standard deviation (sigma).</w:t>
+        <w:t xml:space="preserve">Y is equal to</w:t>
+      </w:r>
+      <w:r>
+        <w:t xml:space="preserve"> </w:t>
+      </w:r>
+      <m:oMath>
+        <m:sSub>
+          <m:e>
+            <m:r>
+              <m:t>β</m:t>
+            </m:r>
+          </m:e>
+          <m:sub>
+            <m:r>
+              <m:t>0</m:t>
+            </m:r>
+          </m:sub>
+        </m:sSub>
+      </m:oMath>
+      <w:r>
+        <w:t xml:space="preserve"> </w:t>
+      </w:r>
+      <w:r>
+        <w:t xml:space="preserve">(intercept) plus</w:t>
+      </w:r>
+      <w:r>
+        <w:t xml:space="preserve"> </w:t>
+      </w:r>
+      <m:oMath>
+        <m:sSub>
+          <m:e>
+            <m:r>
+              <m:t>β</m:t>
+            </m:r>
+          </m:e>
+          <m:sub>
+            <m:r>
+              <m:t>1</m:t>
+            </m:r>
+          </m:sub>
+        </m:sSub>
+      </m:oMath>
+      <w:r>
+        <w:t xml:space="preserve"> </w:t>
+      </w:r>
+      <w:r>
+        <w:t xml:space="preserve">(slope) times X plus error (</w:t>
+      </w:r>
+      <m:oMath>
+        <m:r>
+          <m:t>ϵ</m:t>
+        </m:r>
+      </m:oMath>
+      <w:r>
+        <w:t xml:space="preserve">), which is normally distributed with a mean of zero and a standard deviation (</w:t>
+      </w:r>
+      <m:oMath>
+        <m:r>
+          <m:t>σ</m:t>
+        </m:r>
+      </m:oMath>
+      <w:r>
+        <w:t xml:space="preserve">).</w:t>
       </w:r>
     </w:p>
     <w:p>
@@ -209,7 +291,55 @@
         <w:pStyle w:val="Compact"/>
       </w:pPr>
       <w:r>
-        <w:t xml:space="preserve">The error term indicates that we have a bunch of noise that is centered on the line (mean of zero), standard deviation has to be estimated and determines how close to the line the points are.</w:t>
+        <w:t xml:space="preserve">The error term indicates that we have a</w:t>
+      </w:r>
+      <w:r>
+        <w:t xml:space="preserve"> </w:t>
+      </w:r>
+      <w:r>
+        <w:rPr>
+          <w:iCs/>
+          <w:i/>
+        </w:rPr>
+        <w:t xml:space="preserve">bunch of noise</w:t>
+      </w:r>
+      <w:r>
+        <w:t xml:space="preserve"> </w:t>
+      </w:r>
+      <w:r>
+        <w:t xml:space="preserve">that is</w:t>
+      </w:r>
+      <w:r>
+        <w:t xml:space="preserve"> </w:t>
+      </w:r>
+      <w:r>
+        <w:rPr>
+          <w:iCs/>
+          <w:i/>
+        </w:rPr>
+        <w:t xml:space="preserve">centered on the line</w:t>
+      </w:r>
+      <w:r>
+        <w:t xml:space="preserve"> </w:t>
+      </w:r>
+      <w:r>
+        <w:t xml:space="preserve">(mean of zero); the standard deviation determines</w:t>
+      </w:r>
+      <w:r>
+        <w:t xml:space="preserve"> </w:t>
+      </w:r>
+      <w:r>
+        <w:rPr>
+          <w:iCs/>
+          <w:i/>
+        </w:rPr>
+        <w:t xml:space="preserve">how close to the line the points are</w:t>
+      </w:r>
+      <w:r>
+        <w:t xml:space="preserve"> </w:t>
+      </w:r>
+      <w:r>
+        <w:t xml:space="preserve">and has to be estimated.</w:t>
       </w:r>
     </w:p>
     <w:p>
@@ -221,7 +351,7 @@
         <w:pStyle w:val="Compact"/>
       </w:pPr>
       <w:r>
-        <w:t xml:space="preserve">We determine this lining by ensuring the average error is zero and minimize the sum of squares error (the distance from every point to that line).</w:t>
+        <w:t xml:space="preserve">We determine the regression line by ensuring the average error is zero and minimize the sum of squares error (the distance from every point to that line).</w:t>
       </w:r>
     </w:p>
     <w:p>
@@ -255,7 +385,49 @@
         <w:pStyle w:val="Compact"/>
       </w:pPr>
       <w:r>
-        <w:t xml:space="preserve">Three things that influence p-values in regression: sample size, effect size, and noise.</w:t>
+        <w:t xml:space="preserve">Three things that influence p-values in regression:</w:t>
+      </w:r>
+      <w:r>
+        <w:t xml:space="preserve"> </w:t>
+      </w:r>
+      <w:r>
+        <w:rPr>
+          <w:bCs/>
+          <w:b/>
+        </w:rPr>
+        <w:t xml:space="preserve">sample size</w:t>
+      </w:r>
+      <w:r>
+        <w:t xml:space="preserve">,</w:t>
+      </w:r>
+      <w:r>
+        <w:t xml:space="preserve"> </w:t>
+      </w:r>
+      <w:r>
+        <w:rPr>
+          <w:bCs/>
+          <w:b/>
+        </w:rPr>
+        <w:t xml:space="preserve">effect size</w:t>
+      </w:r>
+      <w:r>
+        <w:t xml:space="preserve">, and</w:t>
+      </w:r>
+      <w:r>
+        <w:t xml:space="preserve"> </w:t>
+      </w:r>
+      <w:r>
+        <w:rPr>
+          <w:bCs/>
+          <w:b/>
+        </w:rPr>
+        <w:t xml:space="preserve">error</w:t>
+      </w:r>
+      <w:r>
+        <w:t xml:space="preserve"> </w:t>
+      </w:r>
+      <w:r>
+        <w:t xml:space="preserve">(noise).</w:t>
       </w:r>
     </w:p>
     <w:bookmarkEnd w:id="20"/>
@@ -281,7 +453,15 @@
         <w:pStyle w:val="BodyText"/>
       </w:pPr>
       <w:r>
-        <w:t xml:space="preserve">In class exercise, I will expect you to report your results using this format, which is the format that you would be expected to report results in your thesis, dissertation, and scientific papers that you publish. This approach has</w:t>
+        <w:t xml:space="preserve">In class exercise, I will expect you to report your results using this format, which is the format that you would be expected to report results in your thesis, dissertation, and scientific papers that you publish.</w:t>
+      </w:r>
+    </w:p>
+    <w:p>
+      <w:pPr>
+        <w:pStyle w:val="BodyText"/>
+      </w:pPr>
+      <w:r>
+        <w:t xml:space="preserve">This approach has</w:t>
       </w:r>
       <w:r>
         <w:t xml:space="preserve"> </w:t>
@@ -379,7 +559,23 @@
         <w:pStyle w:val="FirstParagraph"/>
       </w:pPr>
       <w:r>
-        <w:t xml:space="preserve">We have discussed slopes and p-values in the previous few classes, but today we will introduce confidence intervals and</w:t>
+        <w:t xml:space="preserve">We have discussed slopes and p-values in the previous few classes, but today we will introduce</w:t>
+      </w:r>
+      <w:r>
+        <w:t xml:space="preserve"> </w:t>
+      </w:r>
+      <w:r>
+        <w:rPr>
+          <w:iCs/>
+          <w:i/>
+        </w:rPr>
+        <w:t xml:space="preserve">confidence intervals</w:t>
+      </w:r>
+      <w:r>
+        <w:t xml:space="preserve"> </w:t>
+      </w:r>
+      <w:r>
+        <w:t xml:space="preserve">and</w:t>
       </w:r>
       <w:r>
         <w:t xml:space="preserve"> </w:t>
@@ -402,11 +598,11 @@
         <w:t xml:space="preserve"> </w:t>
       </w:r>
       <w:r>
-        <w:t xml:space="preserve">values at greater detail.</w:t>
+        <w:t xml:space="preserve">values at greater detail. And we will start with confidence intervals – what are confidence intervals…?</w:t>
       </w:r>
     </w:p>
     <w:bookmarkEnd w:id="21"/>
-    <w:bookmarkStart w:id="40" w:name="confidence-intervals"/>
+    <w:bookmarkStart w:id="41" w:name="confidence-intervals"/>
     <w:p>
       <w:pPr>
         <w:pStyle w:val="Heading2"/>
@@ -424,13 +620,23 @@
           <w:bCs/>
           <w:b/>
         </w:rPr>
-        <w:t xml:space="preserve">95% confidence intervals (95% CI) – a measure of uncertainty</w:t>
-      </w:r>
-      <w:r>
-        <w:t xml:space="preserve"> </w:t>
-      </w:r>
-      <w:r>
-        <w:t xml:space="preserve">around our estimate</w:t>
+        <w:t xml:space="preserve">95% CI – a measure of uncertainty</w:t>
+      </w:r>
+      <w:r>
+        <w:t xml:space="preserve"> </w:t>
+      </w:r>
+      <w:r>
+        <w:t xml:space="preserve">around our estimate;</w:t>
+      </w:r>
+      <w:r>
+        <w:t xml:space="preserve"> </w:t>
+      </w:r>
+      <w:r>
+        <w:rPr>
+          <w:bCs/>
+          <w:b/>
+        </w:rPr>
+        <w:t xml:space="preserve">ca. 2 * SE</w:t>
       </w:r>
     </w:p>
     <w:p>
@@ -439,22 +645,10 @@
           <w:ilvl w:val="0"/>
           <w:numId w:val="1003"/>
         </w:numPr>
-      </w:pPr>
-      <w:r>
-        <w:t xml:space="preserve">Often,</w:t>
-      </w:r>
-      <w:r>
-        <w:t xml:space="preserve"> </w:t>
-      </w:r>
-      <w:r>
-        <w:rPr>
-          <w:bCs/>
-          <w:b/>
-        </w:rPr>
-        <w:t xml:space="preserve">95% CI ~ 2 * SE</w:t>
-      </w:r>
-      <w:r>
-        <w:t xml:space="preserve">, although the exact formula depends on the sample size.</w:t>
+        <w:pStyle w:val="Compact"/>
+      </w:pPr>
+      <w:r>
+        <w:t xml:space="preserve">We have given our reader an estimate of the p-value, but it is unlikely to be a perfect estimate of truth.</w:t>
       </w:r>
     </w:p>
     <w:p>
@@ -463,9 +657,10 @@
           <w:ilvl w:val="0"/>
           <w:numId w:val="1003"/>
         </w:numPr>
-      </w:pPr>
-      <w:r>
-        <w:t xml:space="preserve">We have given our reader an estimate of the p-value, but it is unlikely to be a perfect estimate of truth.</w:t>
+        <w:pStyle w:val="Compact"/>
+      </w:pPr>
+      <w:r>
+        <w:t xml:space="preserve">On average, it is unbiased. If we collect some data 1,000 different times and fit a regression each time, the average slope from among each of those regressions will approximate truth. But any one regression on a single dataset may not be very close to truth… due to the nature of data, noise, process error, and sampling error.</w:t>
       </w:r>
     </w:p>
     <w:p>
@@ -474,20 +669,26 @@
           <w:ilvl w:val="0"/>
           <w:numId w:val="1003"/>
         </w:numPr>
-      </w:pPr>
-      <w:r>
-        <w:t xml:space="preserve">On average, it is unbiased. If we collect some data 1,000 different times and fit a regression each time, the average slope from among each of those regressions will approximate truth. But any one regression on a single dataset may not be very close to truth… due to the nature of data, noise, process error, and sampling error.</w:t>
-      </w:r>
-    </w:p>
-    <w:p>
-      <w:pPr>
-        <w:numPr>
-          <w:ilvl w:val="0"/>
-          <w:numId w:val="1003"/>
-        </w:numPr>
-      </w:pPr>
-      <w:r>
-        <w:t xml:space="preserve">Thus, we need to give our readers some measure of how certain we think our slope really is.</w:t>
+        <w:pStyle w:val="Compact"/>
+      </w:pPr>
+      <w:r>
+        <w:t xml:space="preserve">Thus, we need to give our readers some measure of</w:t>
+      </w:r>
+      <w:r>
+        <w:t xml:space="preserve"> </w:t>
+      </w:r>
+      <w:r>
+        <w:rPr>
+          <w:iCs/>
+          <w:i/>
+        </w:rPr>
+        <w:t xml:space="preserve">how certain</w:t>
+      </w:r>
+      <w:r>
+        <w:t xml:space="preserve"> </w:t>
+      </w:r>
+      <w:r>
+        <w:t xml:space="preserve">we are of our slope estimate.</w:t>
       </w:r>
     </w:p>
     <w:p>
@@ -574,7 +775,53 @@
         <w:pStyle w:val="FirstParagraph"/>
       </w:pPr>
       <w:r>
-        <w:t xml:space="preserve">Here’s how we might visualize this. I simulated 100 random datasets, each with a mean</w:t>
+        <w:t xml:space="preserve">What you really need to know, the technical definition:</w:t>
+      </w:r>
+      <w:r>
+        <w:t xml:space="preserve"> </w:t>
+      </w:r>
+      <w:r>
+        <w:rPr>
+          <w:bCs/>
+          <w:b/>
+        </w:rPr>
+        <w:t xml:space="preserve">95% of such intervals contain truth</w:t>
+      </w:r>
+      <w:r>
+        <w:t xml:space="preserve">.</w:t>
+      </w:r>
+    </w:p>
+    <w:bookmarkStart w:id="25" w:name="an-example"/>
+    <w:p>
+      <w:pPr>
+        <w:pStyle w:val="Heading3"/>
+      </w:pPr>
+      <w:r>
+        <w:t xml:space="preserve">An example</w:t>
+      </w:r>
+    </w:p>
+    <w:p>
+      <w:pPr>
+        <w:pStyle w:val="FirstParagraph"/>
+      </w:pPr>
+      <w:r>
+        <w:t xml:space="preserve">Here’s how we might visualize this. I simulated 100 random datasets, and each dataset had</w:t>
+      </w:r>
+      <w:r>
+        <w:t xml:space="preserve"> </w:t>
+      </w:r>
+      <w:r>
+        <w:rPr>
+          <w:iCs/>
+          <w:i/>
+        </w:rPr>
+        <w:t xml:space="preserve">n</w:t>
+      </w:r>
+      <w:r>
+        <w:t xml:space="preserve"> </w:t>
+      </w:r>
+      <w:r>
+        <w:t xml:space="preserve">= 30. I simulated each dataset with a mean</w:t>
       </w:r>
       <w:r>
         <w:t xml:space="preserve"> </w:t>
@@ -588,7 +835,7 @@
         <w:t xml:space="preserve"> </w:t>
       </w:r>
       <w:r>
-        <w:t xml:space="preserve">= 5, and then I measured the mean and 95% confidence intervals for each of the 100 datasets. I then plotted each individual datasets on the y-axis (1 to 100) and the 95% confidence intervals around the mean on the x-axis.</w:t>
+        <w:t xml:space="preserve">= 0, and then I measured the mean and 95% confidence intervals for each of the 100 datasets. I then plotted each individual dataset on the y-axis (1 to 100) and the 95% confidence intervals around the mean on the x-axis.</w:t>
       </w:r>
     </w:p>
     <w:p>
@@ -643,7 +890,7 @@
         <w:pStyle w:val="BodyText"/>
       </w:pPr>
       <w:r>
-        <w:t xml:space="preserve">The red intervals are situations where the 95% confidence intervals do not include the true known mean!</w:t>
+        <w:t xml:space="preserve">The red intervals are situations where the 95% confidence intervals do not include the true known mean! Four times the 95% CI did not include the true mean value, 0!</w:t>
       </w:r>
     </w:p>
     <w:p>
@@ -651,7 +898,7 @@
         <w:pStyle w:val="BodyText"/>
       </w:pPr>
       <w:r>
-        <w:t xml:space="preserve">Unfortunately, we have no idea if our particular confidence interval is one that includes</w:t>
+        <w:t xml:space="preserve">Unfortunately, when we analyze data, we have no idea if our particular confidence interval is one that includes</w:t>
       </w:r>
       <w:r>
         <w:t xml:space="preserve"> </w:t>
@@ -680,7 +927,8 @@
         <w:t xml:space="preserve">Don’t worry if you find this difficult – I think most people do! And practically speaking, just about everyone interprets a 95% confidence interval as having a 95% probability of including the true parameter – and it doesn’t really matter that much!</w:t>
       </w:r>
     </w:p>
-    <w:bookmarkStart w:id="37" w:name="ci-and-significance-testing"/>
+    <w:bookmarkEnd w:id="25"/>
+    <w:bookmarkStart w:id="38" w:name="ci-and-significance-testing"/>
     <w:p>
       <w:pPr>
         <w:pStyle w:val="Heading3"/>
@@ -733,7 +981,7 @@
         <w:t xml:space="preserve"> </w:t>
       </w:r>
       <w:r>
-        <w:t xml:space="preserve">– the true slope. The distribution of estimates would be a normally-distributed bell curve. A noisy system has a wide bell curve and a wide confidence interval; a less noisy system (or a large sample sizes) would have a more narrow confidence interval. See below:</w:t>
+        <w:t xml:space="preserve">– the true slope (orange vertical line). The distribution of estimates would be a normally-distributed bell curve. A noisy system has a wide bell curve and a wide confidence interval; a less noisy system (or a large sample sizes) would have a more narrow confidence interval. See below:</w:t>
       </w:r>
     </w:p>
     <w:p>
@@ -745,18 +993,18 @@
           <wp:inline>
             <wp:extent cx="5334000" cy="3200400"/>
             <wp:effectExtent b="0" l="0" r="0" t="0"/>
-            <wp:docPr descr="" title="" id="26" name="Picture"/>
+            <wp:docPr descr="" title="" id="27" name="Picture"/>
             <a:graphic>
               <a:graphicData uri="http://schemas.openxmlformats.org/drawingml/2006/picture">
                 <pic:pic>
                   <pic:nvPicPr>
-                    <pic:cNvPr descr="lecture_4_files/figure-docx/normal-curve-plot-base-r-1.png" id="27" name="Picture"/>
+                    <pic:cNvPr descr="lecture_4_files/figure-docx/normal-curve-plot-base-r-1.png" id="28" name="Picture"/>
                     <pic:cNvPicPr>
                       <a:picLocks noChangeArrowheads="1" noChangeAspect="1"/>
                     </pic:cNvPicPr>
                   </pic:nvPicPr>
                   <pic:blipFill>
-                    <a:blip r:embed="rId25"/>
+                    <a:blip r:embed="rId26"/>
                     <a:stretch>
                       <a:fillRect/>
                     </a:stretch>
@@ -863,18 +1111,18 @@
           <wp:inline>
             <wp:extent cx="5334000" cy="3200400"/>
             <wp:effectExtent b="0" l="0" r="0" t="0"/>
-            <wp:docPr descr="" title="" id="29" name="Picture"/>
+            <wp:docPr descr="" title="" id="30" name="Picture"/>
             <a:graphic>
               <a:graphicData uri="http://schemas.openxmlformats.org/drawingml/2006/picture">
                 <pic:pic>
                   <pic:nvPicPr>
-                    <pic:cNvPr descr="lecture_4_files/figure-docx/normal-curve-2-1.png" id="30" name="Picture"/>
+                    <pic:cNvPr descr="lecture_4_files/figure-docx/normal-curve-2-1.png" id="31" name="Picture"/>
                     <pic:cNvPicPr>
                       <a:picLocks noChangeArrowheads="1" noChangeAspect="1"/>
                     </pic:cNvPicPr>
                   </pic:nvPicPr>
                   <pic:blipFill>
-                    <a:blip r:embed="rId28"/>
+                    <a:blip r:embed="rId29"/>
                     <a:stretch>
                       <a:fillRect/>
                     </a:stretch>
@@ -954,7 +1202,7 @@
         </m:sSub>
       </m:oMath>
       <w:r>
-        <w:t xml:space="preserve">), what is the probability of getting our observed data that produced</w:t>
+        <w:t xml:space="preserve">), what is the probability of getting our observed data (or more extreme) that produced</w:t>
       </w:r>
       <w:r>
         <w:t xml:space="preserve"> </w:t>
@@ -986,18 +1234,18 @@
           <wp:inline>
             <wp:extent cx="5334000" cy="3200400"/>
             <wp:effectExtent b="0" l="0" r="0" t="0"/>
-            <wp:docPr descr="" title="" id="32" name="Picture"/>
+            <wp:docPr descr="" title="" id="33" name="Picture"/>
             <a:graphic>
               <a:graphicData uri="http://schemas.openxmlformats.org/drawingml/2006/picture">
                 <pic:pic>
                   <pic:nvPicPr>
-                    <pic:cNvPr descr="lecture_4_files/figure-docx/normal-curve-3-1.png" id="33" name="Picture"/>
+                    <pic:cNvPr descr="lecture_4_files/figure-docx/normal-curve-3-1.png" id="34" name="Picture"/>
                     <pic:cNvPicPr>
                       <a:picLocks noChangeArrowheads="1" noChangeAspect="1"/>
                     </pic:cNvPicPr>
                   </pic:nvPicPr>
                   <pic:blipFill>
-                    <a:blip r:embed="rId31"/>
+                    <a:blip r:embed="rId32"/>
                     <a:stretch>
                       <a:fillRect/>
                     </a:stretch>
@@ -1094,35 +1342,13 @@
           <w:bCs/>
           <w:b/>
         </w:rPr>
-        <w:t xml:space="preserve">What this means is that we technically don’t need a p-value!</w:t>
+        <w:t xml:space="preserve">What this means is that we technically don’t need a p-value!!</w:t>
       </w:r>
       <w:r>
         <w:t xml:space="preserve"> </w:t>
       </w:r>
       <w:r>
         <w:t xml:space="preserve">Our confidence interval can tell us whether our slope estimate is statistically significant or not.</w:t>
-      </w:r>
-    </w:p>
-    <w:p>
-      <w:pPr>
-        <w:pStyle w:val="BodyText"/>
-      </w:pPr>
-      <w:r>
-        <w:t xml:space="preserve">All we need to know is whether 0 (zero) is within the 95% confidence interval of</w:t>
-      </w:r>
-      <w:r>
-        <w:t xml:space="preserve"> </w:t>
-      </w:r>
-      <m:oMath>
-        <m:r>
-          <m:t>β</m:t>
-        </m:r>
-      </m:oMath>
-      <w:r>
-        <w:t xml:space="preserve"> </w:t>
-      </w:r>
-      <w:r>
-        <w:t xml:space="preserve">or not.</w:t>
       </w:r>
     </w:p>
     <w:p>
@@ -1134,18 +1360,18 @@
           <wp:inline>
             <wp:extent cx="5334000" cy="3200400"/>
             <wp:effectExtent b="0" l="0" r="0" t="0"/>
-            <wp:docPr descr="" title="" id="35" name="Picture"/>
+            <wp:docPr descr="" title="" id="36" name="Picture"/>
             <a:graphic>
               <a:graphicData uri="http://schemas.openxmlformats.org/drawingml/2006/picture">
                 <pic:pic>
                   <pic:nvPicPr>
-                    <pic:cNvPr descr="lecture_4_files/figure-docx/normal-curve-4-1.png" id="36" name="Picture"/>
+                    <pic:cNvPr descr="lecture_4_files/figure-docx/normal-curve-4-1.png" id="37" name="Picture"/>
                     <pic:cNvPicPr>
                       <a:picLocks noChangeArrowheads="1" noChangeAspect="1"/>
                     </pic:cNvPicPr>
                   </pic:nvPicPr>
                   <pic:blipFill>
-                    <a:blip r:embed="rId34"/>
+                    <a:blip r:embed="rId35"/>
                     <a:stretch>
                       <a:fillRect/>
                     </a:stretch>
@@ -1174,6 +1400,28 @@
     </w:p>
     <w:p>
       <w:pPr>
+        <w:pStyle w:val="BodyText"/>
+      </w:pPr>
+      <w:r>
+        <w:t xml:space="preserve">All we need to know is whether 0 (zero) is within the 95% confidence interval of</w:t>
+      </w:r>
+      <w:r>
+        <w:t xml:space="preserve"> </w:t>
+      </w:r>
+      <m:oMath>
+        <m:r>
+          <m:t>β</m:t>
+        </m:r>
+      </m:oMath>
+      <w:r>
+        <w:t xml:space="preserve"> </w:t>
+      </w:r>
+      <w:r>
+        <w:t xml:space="preserve">or not.</w:t>
+      </w:r>
+    </w:p>
+    <w:p>
+      <w:pPr>
         <w:numPr>
           <w:ilvl w:val="0"/>
           <w:numId w:val="1005"/>
@@ -1377,7 +1625,7 @@
         <w:pStyle w:val="BodyText"/>
       </w:pPr>
       <w:r>
-        <w:t xml:space="preserve">If we zero is outside of our confidence limits, the p-value will be &lt; 0.05 (i.e., significant).</w:t>
+        <w:t xml:space="preserve">If zero is outside of our confidence limits, the p-value will be &lt; 0.05 (i.e., significant).</w:t>
       </w:r>
     </w:p>
     <w:p>
@@ -1385,11 +1633,11 @@
         <w:pStyle w:val="BodyText"/>
       </w:pPr>
       <w:r>
-        <w:t xml:space="preserve">If zero is within one of our confidence limits, the p-value will be &gt; 0.5 (i.e., not significant).</w:t>
-      </w:r>
-    </w:p>
-    <w:bookmarkEnd w:id="37"/>
-    <w:bookmarkStart w:id="38" w:name="reporting-confidence-intervals"/>
+        <w:t xml:space="preserve">If zero is within one of our confidence limits, the p-value will be &gt; 0.05 (i.e., not significant).</w:t>
+      </w:r>
+    </w:p>
+    <w:bookmarkEnd w:id="38"/>
+    <w:bookmarkStart w:id="39" w:name="reporting-confidence-intervals"/>
     <w:p>
       <w:pPr>
         <w:pStyle w:val="Heading3"/>
@@ -1448,11 +1696,11 @@
         <w:pStyle w:val="Compact"/>
       </w:pPr>
       <w:r>
-        <w:t xml:space="preserve">Note: why use +/i? Journals made this rule up to save space…</w:t>
-      </w:r>
-    </w:p>
-    <w:bookmarkEnd w:id="38"/>
-    <w:bookmarkStart w:id="39" w:name="what-you-need-to-know"/>
+        <w:t xml:space="preserve">Note: why use +/-? Journals made this rule up to save space…</w:t>
+      </w:r>
+    </w:p>
+    <w:bookmarkEnd w:id="39"/>
+    <w:bookmarkStart w:id="40" w:name="what-you-need-to-know"/>
     <w:p>
       <w:pPr>
         <w:pStyle w:val="Heading3"/>
@@ -1491,6 +1739,62 @@
     <w:p>
       <w:pPr>
         <w:numPr>
+          <w:ilvl w:val="1"/>
+          <w:numId w:val="1009"/>
+        </w:numPr>
+        <w:pStyle w:val="Compact"/>
+      </w:pPr>
+      <w:r>
+        <w:t xml:space="preserve">If 95% CI includes 0, then</w:t>
+      </w:r>
+      <w:r>
+        <w:t xml:space="preserve"> </w:t>
+      </w:r>
+      <w:r>
+        <w:rPr>
+          <w:iCs/>
+          <w:i/>
+        </w:rPr>
+        <w:t xml:space="preserve">p</w:t>
+      </w:r>
+      <w:r>
+        <w:t xml:space="preserve"> </w:t>
+      </w:r>
+      <w:r>
+        <w:t xml:space="preserve">&gt; 0.05</w:t>
+      </w:r>
+    </w:p>
+    <w:p>
+      <w:pPr>
+        <w:numPr>
+          <w:ilvl w:val="1"/>
+          <w:numId w:val="1009"/>
+        </w:numPr>
+        <w:pStyle w:val="Compact"/>
+      </w:pPr>
+      <w:r>
+        <w:t xml:space="preserve">If 95% CI do not include 0, then</w:t>
+      </w:r>
+      <w:r>
+        <w:t xml:space="preserve"> </w:t>
+      </w:r>
+      <w:r>
+        <w:rPr>
+          <w:iCs/>
+          <w:i/>
+        </w:rPr>
+        <w:t xml:space="preserve">p</w:t>
+      </w:r>
+      <w:r>
+        <w:t xml:space="preserve"> </w:t>
+      </w:r>
+      <w:r>
+        <w:t xml:space="preserve">&lt; 0.05</w:t>
+      </w:r>
+    </w:p>
+    <w:p>
+      <w:pPr>
+        <w:numPr>
           <w:ilvl w:val="0"/>
           <w:numId w:val="1008"/>
         </w:numPr>
@@ -1505,12 +1809,34 @@
         <w:pStyle w:val="FirstParagraph"/>
       </w:pPr>
       <w:r>
-        <w:t xml:space="preserve">Easy red flag: something is significant, but the 95% CI include zero.</w:t>
-      </w:r>
-    </w:p>
-    <w:bookmarkEnd w:id="39"/>
+        <w:rPr>
+          <w:bCs/>
+          <w:b/>
+        </w:rPr>
+        <w:t xml:space="preserve">Easy red flag</w:t>
+      </w:r>
+      <w:r>
+        <w:t xml:space="preserve">: something is</w:t>
+      </w:r>
+      <w:r>
+        <w:t xml:space="preserve"> </w:t>
+      </w:r>
+      <w:r>
+        <w:t xml:space="preserve">“</w:t>
+      </w:r>
+      <w:r>
+        <w:t xml:space="preserve">significant</w:t>
+      </w:r>
+      <w:r>
+        <w:t xml:space="preserve">”</w:t>
+      </w:r>
+      <w:r>
+        <w:t xml:space="preserve">, but the 95% CI include zero. Something is wrong here!</w:t>
+      </w:r>
+    </w:p>
     <w:bookmarkEnd w:id="40"/>
-    <w:bookmarkStart w:id="46" w:name="r2"/>
+    <w:bookmarkEnd w:id="41"/>
+    <w:bookmarkStart w:id="54" w:name="r2"/>
     <w:p>
       <w:pPr>
         <w:pStyle w:val="Heading2"/>
@@ -1530,7 +1856,7 @@
         </m:sSup>
       </m:oMath>
     </w:p>
-    <w:bookmarkStart w:id="41" w:name="what-is-r2"/>
+    <w:bookmarkStart w:id="48" w:name="what-is-r2"/>
     <w:p>
       <w:pPr>
         <w:pStyle w:val="Heading3"/>
@@ -1628,7 +1954,32 @@
         <w:t xml:space="preserve"> </w:t>
       </w:r>
       <w:r>
-        <w:t xml:space="preserve">This definition will be on quizes, etc. Keyword:</w:t>
+        <w:t xml:space="preserve">This definition will be on quizzes, etc. Also known as:</w:t>
+      </w:r>
+      <w:r>
+        <w:t xml:space="preserve"> </w:t>
+      </w:r>
+      <w:r>
+        <w:rPr>
+          <w:bCs/>
+          <w:b/>
+        </w:rPr>
+        <w:t xml:space="preserve">coefficient of determination</w:t>
+      </w:r>
+      <w:r>
+        <w:t xml:space="preserve">.</w:t>
+      </w:r>
+    </w:p>
+    <w:p>
+      <w:pPr>
+        <w:numPr>
+          <w:ilvl w:val="0"/>
+          <w:numId w:val="1010"/>
+        </w:numPr>
+        <w:pStyle w:val="Compact"/>
+      </w:pPr>
+      <w:r>
+        <w:t xml:space="preserve">Keyword:</w:t>
       </w:r>
       <w:r>
         <w:t xml:space="preserve"> </w:t>
@@ -1648,7 +1999,7 @@
       <w:pPr>
         <w:numPr>
           <w:ilvl w:val="0"/>
-          <w:numId w:val="1009"/>
+          <w:numId w:val="1010"/>
         </w:numPr>
         <w:pStyle w:val="Compact"/>
       </w:pPr>
@@ -1676,7 +2027,7 @@
       <w:pPr>
         <w:numPr>
           <w:ilvl w:val="0"/>
-          <w:numId w:val="1009"/>
+          <w:numId w:val="1010"/>
         </w:numPr>
         <w:pStyle w:val="Compact"/>
       </w:pPr>
@@ -1701,7 +2052,19 @@
       <w:pPr>
         <w:numPr>
           <w:ilvl w:val="0"/>
-          <w:numId w:val="1009"/>
+          <w:numId w:val="1010"/>
+        </w:numPr>
+        <w:pStyle w:val="Compact"/>
+      </w:pPr>
+      <w:r>
+        <w:t xml:space="preserve">So by dividing the SSR by the TSS, we get a proportion of variation in Y that is explained by X.</w:t>
+      </w:r>
+    </w:p>
+    <w:p>
+      <w:pPr>
+        <w:numPr>
+          <w:ilvl w:val="0"/>
+          <w:numId w:val="1010"/>
         </w:numPr>
         <w:pStyle w:val="Compact"/>
       </w:pPr>
@@ -1811,9 +2174,17 @@
         <w:pStyle w:val="BodyText"/>
       </w:pPr>
       <w:r>
+        <w:rPr>
+          <w:bCs/>
+          <w:b/>
+        </w:rPr>
         <w:t xml:space="preserve">If</w:t>
       </w:r>
       <w:r>
+        <w:rPr>
+          <w:bCs/>
+          <w:b/>
+        </w:rPr>
         <w:t xml:space="preserve"> </w:t>
       </w:r>
       <m:oMath>
@@ -1831,10 +2202,34 @@
         </m:sSup>
       </m:oMath>
       <w:r>
-        <w:t xml:space="preserve"> </w:t>
-      </w:r>
-      <w:r>
-        <w:t xml:space="preserve">= 0, then no variation in Y is explained by X, and the slope is zero. Points at random, with no slope.</w:t>
+        <w:rPr>
+          <w:bCs/>
+          <w:b/>
+        </w:rPr>
+        <w:t xml:space="preserve"> </w:t>
+      </w:r>
+      <w:r>
+        <w:rPr>
+          <w:bCs/>
+          <w:b/>
+        </w:rPr>
+        <w:t xml:space="preserve">= 0, then no variation in Y is explained by X</w:t>
+      </w:r>
+      <w:r>
+        <w:t xml:space="preserve">. Points at random, with no slope.</w:t>
+      </w:r>
+      <w:r>
+        <w:t xml:space="preserve"> </w:t>
+      </w:r>
+      <w:r>
+        <w:rPr>
+          <w:bCs/>
+          <w:b/>
+        </w:rPr>
+        <w:t xml:space="preserve">Slope = 0</w:t>
+      </w:r>
+      <w:r>
+        <w:t xml:space="preserve">.</w:t>
       </w:r>
     </w:p>
     <w:p>
@@ -1842,9 +2237,64 @@
         <w:pStyle w:val="BodyText"/>
       </w:pPr>
       <w:r>
+        <w:drawing>
+          <wp:inline>
+            <wp:extent cx="5334000" cy="4741333"/>
+            <wp:effectExtent b="0" l="0" r="0" t="0"/>
+            <wp:docPr descr="" title="" id="43" name="Picture"/>
+            <a:graphic>
+              <a:graphicData uri="http://schemas.openxmlformats.org/drawingml/2006/picture">
+                <pic:pic>
+                  <pic:nvPicPr>
+                    <pic:cNvPr descr="lecture_4_files/figure-docx/unnamed-chunk-5-1.png" id="44" name="Picture"/>
+                    <pic:cNvPicPr>
+                      <a:picLocks noChangeArrowheads="1" noChangeAspect="1"/>
+                    </pic:cNvPicPr>
+                  </pic:nvPicPr>
+                  <pic:blipFill>
+                    <a:blip r:embed="rId42"/>
+                    <a:stretch>
+                      <a:fillRect/>
+                    </a:stretch>
+                  </pic:blipFill>
+                  <pic:spPr bwMode="auto">
+                    <a:xfrm>
+                      <a:off x="0" y="0"/>
+                      <a:ext cx="5334000" cy="4741333"/>
+                    </a:xfrm>
+                    <a:prstGeom prst="rect">
+                      <a:avLst/>
+                    </a:prstGeom>
+                    <a:noFill/>
+                    <a:ln w="9525">
+                      <a:noFill/>
+                      <a:headEnd/>
+                      <a:tailEnd/>
+                    </a:ln>
+                  </pic:spPr>
+                </pic:pic>
+              </a:graphicData>
+            </a:graphic>
+          </wp:inline>
+        </w:drawing>
+      </w:r>
+    </w:p>
+    <w:p>
+      <w:pPr>
+        <w:pStyle w:val="BodyText"/>
+      </w:pPr>
+      <w:r>
+        <w:rPr>
+          <w:bCs/>
+          <w:b/>
+        </w:rPr>
         <w:t xml:space="preserve">If</w:t>
       </w:r>
       <w:r>
+        <w:rPr>
+          <w:bCs/>
+          <w:b/>
+        </w:rPr>
         <w:t xml:space="preserve"> </w:t>
       </w:r>
       <m:oMath>
@@ -1862,10 +2312,24 @@
         </m:sSup>
       </m:oMath>
       <w:r>
-        <w:t xml:space="preserve"> </w:t>
-      </w:r>
-      <w:r>
-        <w:t xml:space="preserve">= 1, then all variation in Y is explained by X – and no variation in Y is due to error. All your points are right on the line!</w:t>
+        <w:rPr>
+          <w:bCs/>
+          <w:b/>
+        </w:rPr>
+        <w:t xml:space="preserve"> </w:t>
+      </w:r>
+      <w:r>
+        <w:rPr>
+          <w:bCs/>
+          <w:b/>
+        </w:rPr>
+        <w:t xml:space="preserve">= 1, then all variation in Y is explained by X; no variation in Y is due to error.</w:t>
+      </w:r>
+      <w:r>
+        <w:t xml:space="preserve"> </w:t>
+      </w:r>
+      <w:r>
+        <w:t xml:space="preserve">This means you have no error, all your points are right on the line! You have a perfect relationship.</w:t>
       </w:r>
     </w:p>
     <w:p>
@@ -1873,7 +2337,54 @@
         <w:pStyle w:val="BodyText"/>
       </w:pPr>
       <w:r>
-        <w:t xml:space="preserve">This doesn’t really ever happen in environmental sciences… There is so much noise and other processes driving relationpships that</w:t>
+        <w:drawing>
+          <wp:inline>
+            <wp:extent cx="5334000" cy="4741333"/>
+            <wp:effectExtent b="0" l="0" r="0" t="0"/>
+            <wp:docPr descr="" title="" id="46" name="Picture"/>
+            <a:graphic>
+              <a:graphicData uri="http://schemas.openxmlformats.org/drawingml/2006/picture">
+                <pic:pic>
+                  <pic:nvPicPr>
+                    <pic:cNvPr descr="lecture_4_files/figure-docx/unnamed-chunk-6-1.png" id="47" name="Picture"/>
+                    <pic:cNvPicPr>
+                      <a:picLocks noChangeArrowheads="1" noChangeAspect="1"/>
+                    </pic:cNvPicPr>
+                  </pic:nvPicPr>
+                  <pic:blipFill>
+                    <a:blip r:embed="rId45"/>
+                    <a:stretch>
+                      <a:fillRect/>
+                    </a:stretch>
+                  </pic:blipFill>
+                  <pic:spPr bwMode="auto">
+                    <a:xfrm>
+                      <a:off x="0" y="0"/>
+                      <a:ext cx="5334000" cy="4741333"/>
+                    </a:xfrm>
+                    <a:prstGeom prst="rect">
+                      <a:avLst/>
+                    </a:prstGeom>
+                    <a:noFill/>
+                    <a:ln w="9525">
+                      <a:noFill/>
+                      <a:headEnd/>
+                      <a:tailEnd/>
+                    </a:ln>
+                  </pic:spPr>
+                </pic:pic>
+              </a:graphicData>
+            </a:graphic>
+          </wp:inline>
+        </w:drawing>
+      </w:r>
+    </w:p>
+    <w:p>
+      <w:pPr>
+        <w:pStyle w:val="BodyText"/>
+      </w:pPr>
+      <w:r>
+        <w:t xml:space="preserve">This doesn’t really ever happen in environmental sciences… There is so much noise and other processes driving relationships that</w:t>
       </w:r>
       <w:r>
         <w:t xml:space="preserve"> </w:t>
@@ -1922,22 +2433,42 @@
         <w:t xml:space="preserve">of 0.1 is a good results in ecology (!).</w:t>
       </w:r>
     </w:p>
-    <w:p>
-      <w:pPr>
-        <w:pStyle w:val="BodyText"/>
-      </w:pPr>
-      <w:r>
-        <w:rPr>
-          <w:bCs/>
-          <w:b/>
+    <w:bookmarkEnd w:id="48"/>
+    <w:bookmarkStart w:id="49" w:name="r"/>
+    <w:p>
+      <w:pPr>
+        <w:pStyle w:val="Heading3"/>
+      </w:pPr>
+      <w:r>
+        <w:rPr>
+          <w:iCs/>
+          <w:i/>
         </w:rPr>
         <w:t xml:space="preserve">r</w:t>
       </w:r>
-      <w:r>
-        <w:t xml:space="preserve"> </w:t>
-      </w:r>
-      <w:r>
-        <w:t xml:space="preserve">is the</w:t>
+    </w:p>
+    <w:p>
+      <w:pPr>
+        <w:pStyle w:val="FirstParagraph"/>
+      </w:pPr>
+      <w:r>
+        <w:t xml:space="preserve">Another thing you should know is</w:t>
+      </w:r>
+      <w:r>
+        <w:t xml:space="preserve"> </w:t>
+      </w:r>
+      <w:r>
+        <w:rPr>
+          <w:bCs/>
+          <w:b/>
+        </w:rPr>
+        <w:t xml:space="preserve">r</w:t>
+      </w:r>
+      <w:r>
+        <w:t xml:space="preserve"> </w:t>
+      </w:r>
+      <w:r>
+        <w:t xml:space="preserve">– the</w:t>
       </w:r>
       <w:r>
         <w:t xml:space="preserve"> </w:t>
@@ -1948,13 +2479,36 @@
           <w:b/>
         </w:rPr>
         <w:t xml:space="preserve">correlation coefficient</w:t>
+      </w:r>
+      <w:r>
+        <w:t xml:space="preserve">. It doesn’t have a good meaning, but it is the square-root of</w:t>
+      </w:r>
+      <w:r>
+        <w:t xml:space="preserve"> </w:t>
+      </w:r>
+      <m:oMath>
+        <m:sSup>
+          <m:e>
+            <m:r>
+              <m:t>r</m:t>
+            </m:r>
+          </m:e>
+          <m:sup>
+            <m:r>
+              <m:t>2</m:t>
+            </m:r>
+          </m:sup>
+        </m:sSup>
+      </m:oMath>
+      <w:r>
+        <w:t xml:space="preserve">. It can describe correlative relationships that are positive or negative.</w:t>
       </w:r>
     </w:p>
     <w:p>
       <w:pPr>
         <w:numPr>
           <w:ilvl w:val="0"/>
-          <w:numId w:val="1010"/>
+          <w:numId w:val="1011"/>
         </w:numPr>
         <w:pStyle w:val="Compact"/>
       </w:pPr>
@@ -1994,7 +2548,7 @@
       <w:pPr>
         <w:numPr>
           <w:ilvl w:val="0"/>
-          <w:numId w:val="1010"/>
+          <w:numId w:val="1011"/>
         </w:numPr>
         <w:pStyle w:val="Compact"/>
       </w:pPr>
@@ -2002,8 +2556,8 @@
         <w:t xml:space="preserve">This can be positive or negative and anywhere from -1 to 1; it can describe negative relationships or positive relationships.</w:t>
       </w:r>
     </w:p>
-    <w:bookmarkEnd w:id="41"/>
-    <w:bookmarkStart w:id="45" w:name="why-report-r2"/>
+    <w:bookmarkEnd w:id="49"/>
+    <w:bookmarkStart w:id="53" w:name="why-report-r2"/>
     <w:p>
       <w:pPr>
         <w:pStyle w:val="Heading3"/>
@@ -2037,7 +2591,7 @@
         <w:pStyle w:val="FirstParagraph"/>
       </w:pPr>
       <w:r>
-        <w:t xml:space="preserve">Why report</w:t>
+        <w:t xml:space="preserve">I have previously said the main goal of regression was to measure the slope. So why would we need to report the</w:t>
       </w:r>
       <w:r>
         <w:t xml:space="preserve"> </w:t>
@@ -2057,7 +2611,7 @@
         </m:sSup>
       </m:oMath>
       <w:r>
-        <w:t xml:space="preserve">, when I have previously said the main goal of regression was to measure the slope…?</w:t>
+        <w:t xml:space="preserve">?</w:t>
       </w:r>
     </w:p>
     <w:p>
@@ -2065,7 +2619,25 @@
         <w:pStyle w:val="BodyText"/>
       </w:pPr>
       <w:r>
-        <w:t xml:space="preserve">Let’s assume you graduate and get a job as a habitat manager. Your new supervisor wants you to increase Greater Sage-grouse density in central Nevada, and they want you to do it by manipulating some variable (e.g, native grass density). You go out and collect data to estimate the relationship between grouse and grasses. Which of the following two scenarios would you rather have?</w:t>
+        <w:t xml:space="preserve">Let’s assume you graduate and get a job as a habitat manager. Your new supervisor wants you to increase Greater Sage-grouse density in central Nevada, and they want you to do it by manipulating some variable (e.g., native grass density). You go out and collect data to estimate the relationship between grouse and grasses.</w:t>
+      </w:r>
+    </w:p>
+    <w:p>
+      <w:pPr>
+        <w:pStyle w:val="BodyText"/>
+      </w:pPr>
+      <w:r>
+        <w:rPr>
+          <w:bCs/>
+          <w:b/>
+        </w:rPr>
+        <w:t xml:space="preserve">Which of the following two scenarios would you rather have?</w:t>
+      </w:r>
+      <w:r>
+        <w:t xml:space="preserve"> </w:t>
+      </w:r>
+      <w:r>
+        <w:t xml:space="preserve">There’s no wrong answer.</w:t>
       </w:r>
     </w:p>
     <w:p>
@@ -2077,18 +2649,18 @@
           <wp:inline>
             <wp:extent cx="5334000" cy="2370666"/>
             <wp:effectExtent b="0" l="0" r="0" t="0"/>
-            <wp:docPr descr="" title="" id="43" name="Picture"/>
+            <wp:docPr descr="" title="" id="51" name="Picture"/>
             <a:graphic>
               <a:graphicData uri="http://schemas.openxmlformats.org/drawingml/2006/picture">
                 <pic:pic>
                   <pic:nvPicPr>
-                    <pic:cNvPr descr="lecture_4_files/figure-docx/simulate-plot-4-1.png" id="44" name="Picture"/>
+                    <pic:cNvPr descr="lecture_4_files/figure-docx/simulate-plot-4-1.png" id="52" name="Picture"/>
                     <pic:cNvPicPr>
                       <a:picLocks noChangeArrowheads="1" noChangeAspect="1"/>
                     </pic:cNvPicPr>
                   </pic:nvPicPr>
                   <pic:blipFill>
-                    <a:blip r:embed="rId42"/>
+                    <a:blip r:embed="rId50"/>
                     <a:stretch>
                       <a:fillRect/>
                     </a:stretch>
@@ -2145,7 +2717,7 @@
       <w:pPr>
         <w:numPr>
           <w:ilvl w:val="0"/>
-          <w:numId w:val="1011"/>
+          <w:numId w:val="1012"/>
         </w:numPr>
         <w:pStyle w:val="Compact"/>
       </w:pPr>
@@ -2175,7 +2747,7 @@
       <w:pPr>
         <w:numPr>
           <w:ilvl w:val="0"/>
-          <w:numId w:val="1012"/>
+          <w:numId w:val="1013"/>
         </w:numPr>
       </w:pPr>
       <w:r>
@@ -2202,11 +2774,11 @@
       <w:pPr>
         <w:numPr>
           <w:ilvl w:val="0"/>
-          <w:numId w:val="1012"/>
+          <w:numId w:val="1013"/>
         </w:numPr>
       </w:pPr>
       <w:r>
-        <w:t xml:space="preserve">Left graph: There is a lot of uncertainty, and an increase in X could actually cause a decreased outcome in Y.</w:t>
+        <w:t xml:space="preserve">Left graph: There is a lot of uncertainty, and an increase in X could actually cause a decreased outcome in Y. The slope is larger, but there’s a lot of noise. And if we make the increase in X that we are interested in, it’s possible that the outcome could actually go down! Because of noise and other factors we can’t control.</w:t>
       </w:r>
     </w:p>
     <w:p>
@@ -2214,7 +2786,15 @@
         <w:pStyle w:val="FirstParagraph"/>
       </w:pPr>
       <w:r>
-        <w:t xml:space="preserve">It’s not enough to report the slope… we can also benefit from reporting</w:t>
+        <w:t xml:space="preserve">I suppose the answer to the habitat management question… depends on risk tolerance.</w:t>
+      </w:r>
+    </w:p>
+    <w:p>
+      <w:pPr>
+        <w:pStyle w:val="BodyText"/>
+      </w:pPr>
+      <w:r>
+        <w:t xml:space="preserve">What we really want is the slope on the left with the</w:t>
       </w:r>
       <w:r>
         <w:t xml:space="preserve"> </w:t>
@@ -2237,22 +2817,172 @@
         <w:t xml:space="preserve"> </w:t>
       </w:r>
       <w:r>
-        <w:t xml:space="preserve">because it</w:t>
-      </w:r>
-      <w:r>
-        <w:t xml:space="preserve"> </w:t>
-      </w:r>
-      <w:r>
-        <w:rPr>
-          <w:bCs/>
-          <w:b/>
-        </w:rPr>
-        <w:t xml:space="preserve">describes the strength of the relationship and how closely X and Y are related.</w:t>
-      </w:r>
-    </w:p>
-    <w:bookmarkEnd w:id="45"/>
-    <w:bookmarkEnd w:id="46"/>
-    <w:bookmarkStart w:id="48" w:name="reporting-results"/>
+        <w:t xml:space="preserve">on the right! A small increase will get a big effect with high certainty.</w:t>
+      </w:r>
+    </w:p>
+    <w:p>
+      <w:pPr>
+        <w:pStyle w:val="BodyText"/>
+      </w:pPr>
+      <w:r>
+        <w:t xml:space="preserve">But from a statistical perspective, when we use regression, we will report the slope and also the</w:t>
+      </w:r>
+      <w:r>
+        <w:t xml:space="preserve"> </w:t>
+      </w:r>
+      <m:oMath>
+        <m:sSup>
+          <m:e>
+            <m:r>
+              <m:t>r</m:t>
+            </m:r>
+          </m:e>
+          <m:sup>
+            <m:r>
+              <m:t>2</m:t>
+            </m:r>
+          </m:sup>
+        </m:sSup>
+      </m:oMath>
+      <w:r>
+        <w:t xml:space="preserve">, because the</w:t>
+      </w:r>
+      <w:r>
+        <w:t xml:space="preserve"> </w:t>
+      </w:r>
+      <m:oMath>
+        <m:sSup>
+          <m:e>
+            <m:r>
+              <m:t>r</m:t>
+            </m:r>
+          </m:e>
+          <m:sup>
+            <m:r>
+              <m:t>2</m:t>
+            </m:r>
+          </m:sup>
+        </m:sSup>
+      </m:oMath>
+      <w:r>
+        <w:t xml:space="preserve"> </w:t>
+      </w:r>
+      <w:r>
+        <w:rPr>
+          <w:bCs/>
+          <w:b/>
+        </w:rPr>
+        <w:t xml:space="preserve">describes the</w:t>
+      </w:r>
+      <w:r>
+        <w:rPr>
+          <w:bCs/>
+          <w:b/>
+        </w:rPr>
+        <w:t xml:space="preserve"> </w:t>
+      </w:r>
+      <w:r>
+        <w:rPr>
+          <w:iCs/>
+          <w:i/>
+          <w:bCs/>
+          <w:b/>
+        </w:rPr>
+        <w:t xml:space="preserve">strength of the relationship</w:t>
+      </w:r>
+      <w:r>
+        <w:rPr>
+          <w:bCs/>
+          <w:b/>
+        </w:rPr>
+        <w:t xml:space="preserve"> </w:t>
+      </w:r>
+      <w:r>
+        <w:rPr>
+          <w:bCs/>
+          <w:b/>
+        </w:rPr>
+        <w:t xml:space="preserve">and how closely X and Y are related.</w:t>
+      </w:r>
+    </w:p>
+    <w:p>
+      <w:pPr>
+        <w:numPr>
+          <w:ilvl w:val="0"/>
+          <w:numId w:val="1014"/>
+        </w:numPr>
+        <w:pStyle w:val="Compact"/>
+      </w:pPr>
+      <w:r>
+        <w:t xml:space="preserve">We could have a strong slope with lots of noise (low</w:t>
+      </w:r>
+      <w:r>
+        <w:t xml:space="preserve"> </w:t>
+      </w:r>
+      <m:oMath>
+        <m:sSup>
+          <m:e>
+            <m:r>
+              <m:t>r</m:t>
+            </m:r>
+          </m:e>
+          <m:sup>
+            <m:r>
+              <m:t>2</m:t>
+            </m:r>
+          </m:sup>
+        </m:sSup>
+      </m:oMath>
+      <w:r>
+        <w:t xml:space="preserve">)</w:t>
+      </w:r>
+    </w:p>
+    <w:p>
+      <w:pPr>
+        <w:numPr>
+          <w:ilvl w:val="0"/>
+          <w:numId w:val="1014"/>
+        </w:numPr>
+        <w:pStyle w:val="Compact"/>
+      </w:pPr>
+      <w:r>
+        <w:t xml:space="preserve">Or we can have a weak slope with little noise (high $r^2)</w:t>
+      </w:r>
+    </w:p>
+    <w:p>
+      <w:pPr>
+        <w:pStyle w:val="FirstParagraph"/>
+      </w:pPr>
+      <w:r>
+        <w:t xml:space="preserve">The slope and the</w:t>
+      </w:r>
+      <w:r>
+        <w:t xml:space="preserve"> </w:t>
+      </w:r>
+      <m:oMath>
+        <m:sSup>
+          <m:e>
+            <m:r>
+              <m:t>r</m:t>
+            </m:r>
+          </m:e>
+          <m:sup>
+            <m:r>
+              <m:t>2</m:t>
+            </m:r>
+          </m:sup>
+        </m:sSup>
+      </m:oMath>
+      <w:r>
+        <w:t xml:space="preserve"> </w:t>
+      </w:r>
+      <w:r>
+        <w:t xml:space="preserve">tell us different things about the relationship. One is the size of the effect, the other is the proportion of variation in the response variable explained by changes in the X-variable.</w:t>
+      </w:r>
+    </w:p>
+    <w:bookmarkEnd w:id="53"/>
+    <w:bookmarkEnd w:id="54"/>
+    <w:bookmarkStart w:id="56" w:name="reporting-results"/>
     <w:p>
       <w:pPr>
         <w:pStyle w:val="Heading2"/>
@@ -2266,6 +2996,26 @@
         <w:pStyle w:val="FirstParagraph"/>
       </w:pPr>
       <w:r>
+        <w:t xml:space="preserve">Here is my generic sentence for reporting results from linear regression! Anything in</w:t>
+      </w:r>
+      <w:r>
+        <w:t xml:space="preserve"> </w:t>
+      </w:r>
+      <w:r>
+        <w:t xml:space="preserve">brackets</w:t>
+      </w:r>
+      <w:r>
+        <w:t xml:space="preserve"> </w:t>
+      </w:r>
+      <w:r>
+        <w:t xml:space="preserve">gets replaced by actual word or number you would put in there.</w:t>
+      </w:r>
+    </w:p>
+    <w:p>
+      <w:pPr>
+        <w:pStyle w:val="BodyText"/>
+      </w:pPr>
+      <w:r>
         <w:rPr>
           <w:bCs/>
           <w:b/>
@@ -2280,25 +3030,16 @@
         <w:t xml:space="preserve"> </w:t>
       </w:r>
       <m:oMath>
-        <m:sSub>
-          <m:e>
-            <m:r>
-              <m:t>β</m:t>
-            </m:r>
-          </m:e>
-          <m:sub>
-            <m:r>
-              <m:t>1</m:t>
-            </m:r>
-          </m:sub>
-        </m:sSub>
+        <m:r>
+          <m:t>β</m:t>
+        </m:r>
       </m:oMath>
       <w:r>
         <w:rPr>
           <w:bCs/>
           <w:b/>
         </w:rPr>
-        <w:t xml:space="preserve">] [Y-units] (+/- [95% CI]; +/- 95% CI) [increase/decrease] in [Y] (p = [p-value];</w:t>
+        <w:t xml:space="preserve">] [Y-units] (+/-[95% CI]; +/-95% CI) [increase/decrease] in [Y] (p = [p-value];</w:t>
       </w:r>
       <w:r>
         <w:rPr>
@@ -2333,1234 +3074,617 @@
     </w:p>
     <w:p>
       <w:pPr>
-        <w:pStyle w:val="BodyText"/>
-      </w:pPr>
-      <w:r>
-        <w:rPr>
-          <w:bCs/>
-          <w:b/>
-        </w:rPr>
-        <w:t xml:space="preserve">If p &gt; 0.05, then add:</w:t>
-      </w:r>
-      <w:r>
-        <w:rPr>
-          <w:bCs/>
-          <w:b/>
-        </w:rPr>
-        <w:t xml:space="preserve"> </w:t>
-      </w:r>
-      <w:r>
-        <w:rPr>
-          <w:bCs/>
-          <w:b/>
-        </w:rPr>
-        <w:t xml:space="preserve">“</w:t>
-      </w:r>
-      <w:r>
-        <w:rPr>
-          <w:bCs/>
-          <w:b/>
-        </w:rPr>
-        <w:t xml:space="preserve">; however, our results are not statistically significant.</w:t>
-      </w:r>
-      <w:r>
-        <w:rPr>
-          <w:bCs/>
-          <w:b/>
-        </w:rPr>
-        <w:t xml:space="preserve">”</w:t>
-      </w:r>
-    </w:p>
-    <w:p>
-      <w:pPr>
-        <w:pStyle w:val="BodyText"/>
-      </w:pPr>
-      <w:r>
-        <w:t xml:space="preserve">Let’s try this with our results from last class.</w:t>
-      </w:r>
-    </w:p>
-    <w:p>
-      <w:pPr>
-        <w:pStyle w:val="SourceCode"/>
-      </w:pPr>
-      <w:r>
-        <w:rPr>
-          <w:rStyle w:val="DocumentationTok"/>
-        </w:rPr>
-        <w:t xml:space="preserve">### Simulate data</w:t>
-      </w:r>
-      <w:r>
-        <w:br/>
-      </w:r>
-      <w:r>
-        <w:br/>
-      </w:r>
-      <w:r>
-        <w:rPr>
-          <w:rStyle w:val="CommentTok"/>
-        </w:rPr>
-        <w:t xml:space="preserve"># Set the seed for reproducibility</w:t>
-      </w:r>
-      <w:r>
-        <w:br/>
-      </w:r>
-      <w:r>
-        <w:rPr>
-          <w:rStyle w:val="FunctionTok"/>
-        </w:rPr>
-        <w:t xml:space="preserve">set.seed</w:t>
-      </w:r>
-      <w:r>
-        <w:rPr>
-          <w:rStyle w:val="NormalTok"/>
-        </w:rPr>
-        <w:t xml:space="preserve">(</w:t>
-      </w:r>
-      <w:r>
-        <w:rPr>
-          <w:rStyle w:val="DecValTok"/>
-        </w:rPr>
-        <w:t xml:space="preserve">123</w:t>
-      </w:r>
-      <w:r>
-        <w:rPr>
-          <w:rStyle w:val="NormalTok"/>
-        </w:rPr>
-        <w:t xml:space="preserve">)</w:t>
-      </w:r>
-      <w:r>
-        <w:br/>
-      </w:r>
-      <w:r>
-        <w:br/>
-      </w:r>
-      <w:r>
-        <w:rPr>
-          <w:rStyle w:val="CommentTok"/>
-        </w:rPr>
-        <w:t xml:space="preserve"># Simulate a continuous predictor variable, precipitation</w:t>
-      </w:r>
-      <w:r>
-        <w:br/>
-      </w:r>
-      <w:r>
-        <w:rPr>
-          <w:rStyle w:val="NormalTok"/>
-        </w:rPr>
-        <w:t xml:space="preserve">n </w:t>
-      </w:r>
-      <w:r>
-        <w:rPr>
-          <w:rStyle w:val="OtherTok"/>
-        </w:rPr>
-        <w:t xml:space="preserve">&lt;-</w:t>
-      </w:r>
-      <w:r>
-        <w:rPr>
-          <w:rStyle w:val="NormalTok"/>
-        </w:rPr>
-        <w:t xml:space="preserve"> </w:t>
-      </w:r>
-      <w:r>
-        <w:rPr>
-          <w:rStyle w:val="DecValTok"/>
-        </w:rPr>
-        <w:t xml:space="preserve">30</w:t>
-      </w:r>
-      <w:r>
-        <w:br/>
-      </w:r>
-      <w:r>
-        <w:rPr>
-          <w:rStyle w:val="NormalTok"/>
-        </w:rPr>
-        <w:t xml:space="preserve">precip </w:t>
-      </w:r>
-      <w:r>
-        <w:rPr>
-          <w:rStyle w:val="OtherTok"/>
-        </w:rPr>
-        <w:t xml:space="preserve">&lt;-</w:t>
-      </w:r>
-      <w:r>
-        <w:rPr>
-          <w:rStyle w:val="NormalTok"/>
-        </w:rPr>
-        <w:t xml:space="preserve"> </w:t>
-      </w:r>
-      <w:r>
-        <w:rPr>
-          <w:rStyle w:val="FunctionTok"/>
-        </w:rPr>
-        <w:t xml:space="preserve">runif</w:t>
-      </w:r>
-      <w:r>
-        <w:rPr>
-          <w:rStyle w:val="NormalTok"/>
-        </w:rPr>
-        <w:t xml:space="preserve">(n, </w:t>
-      </w:r>
-      <w:r>
-        <w:rPr>
-          <w:rStyle w:val="AttributeTok"/>
-        </w:rPr>
-        <w:t xml:space="preserve">min =</w:t>
-      </w:r>
-      <w:r>
-        <w:rPr>
-          <w:rStyle w:val="NormalTok"/>
-        </w:rPr>
-        <w:t xml:space="preserve"> </w:t>
-      </w:r>
-      <w:r>
-        <w:rPr>
-          <w:rStyle w:val="DecValTok"/>
-        </w:rPr>
-        <w:t xml:space="preserve">0</w:t>
-      </w:r>
-      <w:r>
-        <w:rPr>
-          <w:rStyle w:val="NormalTok"/>
-        </w:rPr>
-        <w:t xml:space="preserve">, </w:t>
-      </w:r>
-      <w:r>
-        <w:rPr>
-          <w:rStyle w:val="AttributeTok"/>
-        </w:rPr>
-        <w:t xml:space="preserve">max =</w:t>
-      </w:r>
-      <w:r>
-        <w:rPr>
-          <w:rStyle w:val="NormalTok"/>
-        </w:rPr>
-        <w:t xml:space="preserve"> </w:t>
-      </w:r>
-      <w:r>
-        <w:rPr>
-          <w:rStyle w:val="DecValTok"/>
-        </w:rPr>
-        <w:t xml:space="preserve">10</w:t>
-      </w:r>
-      <w:r>
-        <w:rPr>
-          <w:rStyle w:val="NormalTok"/>
-        </w:rPr>
-        <w:t xml:space="preserve">)</w:t>
-      </w:r>
-      <w:r>
-        <w:br/>
-      </w:r>
-      <w:r>
-        <w:br/>
-      </w:r>
-      <w:r>
-        <w:rPr>
-          <w:rStyle w:val="CommentTok"/>
-        </w:rPr>
-        <w:t xml:space="preserve"># Simulate the true, predicted response of biomass to precip (y-hat)</w:t>
-      </w:r>
-      <w:r>
-        <w:br/>
-      </w:r>
-      <w:r>
-        <w:rPr>
-          <w:rStyle w:val="NormalTok"/>
-        </w:rPr>
-        <w:t xml:space="preserve">y_hat </w:t>
-      </w:r>
-      <w:r>
-        <w:rPr>
-          <w:rStyle w:val="OtherTok"/>
-        </w:rPr>
-        <w:t xml:space="preserve">&lt;-</w:t>
-      </w:r>
-      <w:r>
-        <w:rPr>
-          <w:rStyle w:val="NormalTok"/>
-        </w:rPr>
-        <w:t xml:space="preserve"> </w:t>
-      </w:r>
-      <w:r>
-        <w:rPr>
-          <w:rStyle w:val="DecValTok"/>
-        </w:rPr>
-        <w:t xml:space="preserve">2</w:t>
-      </w:r>
-      <w:r>
-        <w:rPr>
-          <w:rStyle w:val="NormalTok"/>
-        </w:rPr>
-        <w:t xml:space="preserve"> </w:t>
-      </w:r>
-      <w:r>
-        <w:rPr>
-          <w:rStyle w:val="SpecialCharTok"/>
-        </w:rPr>
-        <w:t xml:space="preserve">+</w:t>
-      </w:r>
-      <w:r>
-        <w:rPr>
-          <w:rStyle w:val="NormalTok"/>
-        </w:rPr>
-        <w:t xml:space="preserve"> </w:t>
-      </w:r>
-      <w:r>
-        <w:rPr>
-          <w:rStyle w:val="DecValTok"/>
-        </w:rPr>
-        <w:t xml:space="preserve">3</w:t>
-      </w:r>
-      <w:r>
-        <w:rPr>
-          <w:rStyle w:val="NormalTok"/>
-        </w:rPr>
-        <w:t xml:space="preserve"> </w:t>
-      </w:r>
-      <w:r>
-        <w:rPr>
-          <w:rStyle w:val="SpecialCharTok"/>
-        </w:rPr>
-        <w:t xml:space="preserve">*</w:t>
-      </w:r>
-      <w:r>
-        <w:rPr>
-          <w:rStyle w:val="NormalTok"/>
-        </w:rPr>
-        <w:t xml:space="preserve"> precip</w:t>
-      </w:r>
-      <w:r>
-        <w:br/>
-      </w:r>
-      <w:r>
-        <w:br/>
-      </w:r>
-      <w:r>
-        <w:rPr>
-          <w:rStyle w:val="CommentTok"/>
-        </w:rPr>
-        <w:t xml:space="preserve"># Simulate error for the response variable</w:t>
-      </w:r>
-      <w:r>
-        <w:br/>
-      </w:r>
-      <w:r>
-        <w:rPr>
-          <w:rStyle w:val="NormalTok"/>
-        </w:rPr>
-        <w:t xml:space="preserve">error </w:t>
-      </w:r>
-      <w:r>
-        <w:rPr>
-          <w:rStyle w:val="OtherTok"/>
-        </w:rPr>
-        <w:t xml:space="preserve">&lt;-</w:t>
-      </w:r>
-      <w:r>
-        <w:rPr>
-          <w:rStyle w:val="NormalTok"/>
-        </w:rPr>
-        <w:t xml:space="preserve"> </w:t>
-      </w:r>
-      <w:r>
-        <w:rPr>
-          <w:rStyle w:val="FunctionTok"/>
-        </w:rPr>
-        <w:t xml:space="preserve">rnorm</w:t>
-      </w:r>
-      <w:r>
-        <w:rPr>
-          <w:rStyle w:val="NormalTok"/>
-        </w:rPr>
-        <w:t xml:space="preserve">(n, </w:t>
-      </w:r>
-      <w:r>
-        <w:rPr>
-          <w:rStyle w:val="AttributeTok"/>
-        </w:rPr>
-        <w:t xml:space="preserve">mean =</w:t>
-      </w:r>
-      <w:r>
-        <w:rPr>
-          <w:rStyle w:val="NormalTok"/>
-        </w:rPr>
-        <w:t xml:space="preserve"> </w:t>
-      </w:r>
-      <w:r>
-        <w:rPr>
-          <w:rStyle w:val="DecValTok"/>
-        </w:rPr>
-        <w:t xml:space="preserve">0</w:t>
-      </w:r>
-      <w:r>
-        <w:rPr>
-          <w:rStyle w:val="NormalTok"/>
-        </w:rPr>
-        <w:t xml:space="preserve">, </w:t>
-      </w:r>
-      <w:r>
-        <w:rPr>
-          <w:rStyle w:val="AttributeTok"/>
-        </w:rPr>
-        <w:t xml:space="preserve">sd =</w:t>
-      </w:r>
-      <w:r>
-        <w:rPr>
-          <w:rStyle w:val="NormalTok"/>
-        </w:rPr>
-        <w:t xml:space="preserve"> </w:t>
-      </w:r>
-      <w:r>
-        <w:rPr>
-          <w:rStyle w:val="DecValTok"/>
-        </w:rPr>
-        <w:t xml:space="preserve">2</w:t>
-      </w:r>
-      <w:r>
-        <w:rPr>
-          <w:rStyle w:val="NormalTok"/>
-        </w:rPr>
-        <w:t xml:space="preserve">)</w:t>
-      </w:r>
-      <w:r>
-        <w:br/>
-      </w:r>
-      <w:r>
-        <w:br/>
-      </w:r>
-      <w:r>
-        <w:rPr>
-          <w:rStyle w:val="CommentTok"/>
-        </w:rPr>
-        <w:t xml:space="preserve"># Create the response variable, biomass</w:t>
-      </w:r>
-      <w:r>
-        <w:br/>
-      </w:r>
-      <w:r>
-        <w:rPr>
-          <w:rStyle w:val="CommentTok"/>
-        </w:rPr>
-        <w:t xml:space="preserve"># biomass = beta0 + beta1 * precip + epsilon</w:t>
-      </w:r>
-      <w:r>
-        <w:br/>
-      </w:r>
-      <w:r>
-        <w:rPr>
-          <w:rStyle w:val="NormalTok"/>
-        </w:rPr>
-        <w:t xml:space="preserve">biomass </w:t>
-      </w:r>
-      <w:r>
-        <w:rPr>
-          <w:rStyle w:val="OtherTok"/>
-        </w:rPr>
-        <w:t xml:space="preserve">&lt;-</w:t>
-      </w:r>
-      <w:r>
-        <w:rPr>
-          <w:rStyle w:val="NormalTok"/>
-        </w:rPr>
-        <w:t xml:space="preserve"> y_hat </w:t>
-      </w:r>
-      <w:r>
-        <w:rPr>
-          <w:rStyle w:val="SpecialCharTok"/>
-        </w:rPr>
-        <w:t xml:space="preserve">+</w:t>
-      </w:r>
-      <w:r>
-        <w:rPr>
-          <w:rStyle w:val="NormalTok"/>
-        </w:rPr>
-        <w:t xml:space="preserve"> error</w:t>
-      </w:r>
-      <w:r>
-        <w:br/>
-      </w:r>
-      <w:r>
-        <w:br/>
-      </w:r>
-      <w:r>
-        <w:rPr>
-          <w:rStyle w:val="CommentTok"/>
-        </w:rPr>
-        <w:t xml:space="preserve"># Create a data frame</w:t>
-      </w:r>
-      <w:r>
-        <w:br/>
-      </w:r>
-      <w:r>
-        <w:rPr>
-          <w:rStyle w:val="NormalTok"/>
-        </w:rPr>
-        <w:t xml:space="preserve">datum </w:t>
-      </w:r>
-      <w:r>
-        <w:rPr>
-          <w:rStyle w:val="OtherTok"/>
-        </w:rPr>
-        <w:t xml:space="preserve">&lt;-</w:t>
-      </w:r>
-      <w:r>
-        <w:rPr>
-          <w:rStyle w:val="NormalTok"/>
-        </w:rPr>
-        <w:t xml:space="preserve"> </w:t>
-      </w:r>
-      <w:r>
-        <w:rPr>
-          <w:rStyle w:val="FunctionTok"/>
-        </w:rPr>
-        <w:t xml:space="preserve">data.frame</w:t>
-      </w:r>
-      <w:r>
-        <w:rPr>
-          <w:rStyle w:val="NormalTok"/>
-        </w:rPr>
-        <w:t xml:space="preserve">(</w:t>
-      </w:r>
-      <w:r>
-        <w:rPr>
-          <w:rStyle w:val="AttributeTok"/>
-        </w:rPr>
-        <w:t xml:space="preserve">precip =</w:t>
-      </w:r>
-      <w:r>
-        <w:rPr>
-          <w:rStyle w:val="NormalTok"/>
-        </w:rPr>
-        <w:t xml:space="preserve"> precip, </w:t>
-      </w:r>
-      <w:r>
-        <w:rPr>
-          <w:rStyle w:val="AttributeTok"/>
-        </w:rPr>
-        <w:t xml:space="preserve">y_hat =</w:t>
-      </w:r>
-      <w:r>
-        <w:rPr>
-          <w:rStyle w:val="NormalTok"/>
-        </w:rPr>
-        <w:t xml:space="preserve"> y_hat, </w:t>
-      </w:r>
-      <w:r>
-        <w:rPr>
-          <w:rStyle w:val="AttributeTok"/>
-        </w:rPr>
-        <w:t xml:space="preserve">error =</w:t>
-      </w:r>
-      <w:r>
-        <w:rPr>
-          <w:rStyle w:val="NormalTok"/>
-        </w:rPr>
-        <w:t xml:space="preserve"> error, </w:t>
-      </w:r>
-      <w:r>
-        <w:rPr>
-          <w:rStyle w:val="AttributeTok"/>
-        </w:rPr>
-        <w:t xml:space="preserve">biomass =</w:t>
-      </w:r>
-      <w:r>
-        <w:rPr>
-          <w:rStyle w:val="NormalTok"/>
-        </w:rPr>
-        <w:t xml:space="preserve"> biomass)</w:t>
-      </w:r>
-      <w:r>
-        <w:br/>
-      </w:r>
-      <w:r>
-        <w:br/>
-      </w:r>
-      <w:r>
-        <w:rPr>
-          <w:rStyle w:val="CommentTok"/>
-        </w:rPr>
-        <w:t xml:space="preserve"># Save the datafile</w:t>
-      </w:r>
-      <w:r>
-        <w:br/>
-      </w:r>
-      <w:r>
-        <w:rPr>
-          <w:rStyle w:val="FunctionTok"/>
-        </w:rPr>
-        <w:t xml:space="preserve">write.csv</w:t>
-      </w:r>
-      <w:r>
-        <w:rPr>
-          <w:rStyle w:val="NormalTok"/>
-        </w:rPr>
-        <w:t xml:space="preserve">(datum, </w:t>
-      </w:r>
-      <w:r>
-        <w:rPr>
-          <w:rStyle w:val="StringTok"/>
-        </w:rPr>
-        <w:t xml:space="preserve">"lecture_4_dataset1.csv"</w:t>
-      </w:r>
-      <w:r>
-        <w:rPr>
-          <w:rStyle w:val="NormalTok"/>
-        </w:rPr>
-        <w:t xml:space="preserve">)</w:t>
-      </w:r>
-      <w:r>
-        <w:br/>
-      </w:r>
-      <w:r>
-        <w:br/>
-      </w:r>
-      <w:r>
-        <w:br/>
-      </w:r>
-      <w:r>
-        <w:rPr>
-          <w:rStyle w:val="DocumentationTok"/>
-        </w:rPr>
-        <w:t xml:space="preserve">### Analyze data</w:t>
-      </w:r>
-      <w:r>
-        <w:br/>
-      </w:r>
-      <w:r>
-        <w:br/>
-      </w:r>
-      <w:r>
-        <w:rPr>
-          <w:rStyle w:val="CommentTok"/>
-        </w:rPr>
-        <w:t xml:space="preserve"># Read in the data</w:t>
-      </w:r>
-      <w:r>
-        <w:br/>
-      </w:r>
-      <w:r>
-        <w:rPr>
-          <w:rStyle w:val="NormalTok"/>
-        </w:rPr>
-        <w:t xml:space="preserve">datum </w:t>
-      </w:r>
-      <w:r>
-        <w:rPr>
-          <w:rStyle w:val="OtherTok"/>
-        </w:rPr>
-        <w:t xml:space="preserve">&lt;-</w:t>
-      </w:r>
-      <w:r>
-        <w:rPr>
-          <w:rStyle w:val="NormalTok"/>
-        </w:rPr>
-        <w:t xml:space="preserve"> </w:t>
-      </w:r>
-      <w:r>
-        <w:rPr>
-          <w:rStyle w:val="FunctionTok"/>
-        </w:rPr>
-        <w:t xml:space="preserve">read.csv</w:t>
-      </w:r>
-      <w:r>
-        <w:rPr>
-          <w:rStyle w:val="NormalTok"/>
-        </w:rPr>
-        <w:t xml:space="preserve">(</w:t>
-      </w:r>
-      <w:r>
-        <w:rPr>
-          <w:rStyle w:val="StringTok"/>
-        </w:rPr>
-        <w:t xml:space="preserve">"lecture_4_dataset1.csv"</w:t>
-      </w:r>
-      <w:r>
-        <w:rPr>
-          <w:rStyle w:val="NormalTok"/>
-        </w:rPr>
-        <w:t xml:space="preserve">)</w:t>
-      </w:r>
-      <w:r>
-        <w:br/>
-      </w:r>
-      <w:r>
-        <w:br/>
-      </w:r>
-      <w:r>
-        <w:rPr>
-          <w:rStyle w:val="CommentTok"/>
-        </w:rPr>
-        <w:t xml:space="preserve"># Fit the linear model</w:t>
-      </w:r>
-      <w:r>
-        <w:br/>
-      </w:r>
-      <w:r>
-        <w:rPr>
-          <w:rStyle w:val="NormalTok"/>
-        </w:rPr>
-        <w:t xml:space="preserve">results </w:t>
-      </w:r>
-      <w:r>
-        <w:rPr>
-          <w:rStyle w:val="OtherTok"/>
-        </w:rPr>
-        <w:t xml:space="preserve">&lt;-</w:t>
-      </w:r>
-      <w:r>
-        <w:rPr>
-          <w:rStyle w:val="NormalTok"/>
-        </w:rPr>
-        <w:t xml:space="preserve"> </w:t>
-      </w:r>
-      <w:r>
-        <w:rPr>
-          <w:rStyle w:val="FunctionTok"/>
-        </w:rPr>
-        <w:t xml:space="preserve">lm</w:t>
-      </w:r>
-      <w:r>
-        <w:rPr>
-          <w:rStyle w:val="NormalTok"/>
-        </w:rPr>
-        <w:t xml:space="preserve">(biomass </w:t>
-      </w:r>
-      <w:r>
-        <w:rPr>
-          <w:rStyle w:val="SpecialCharTok"/>
-        </w:rPr>
-        <w:t xml:space="preserve">~</w:t>
-      </w:r>
-      <w:r>
-        <w:rPr>
-          <w:rStyle w:val="NormalTok"/>
-        </w:rPr>
-        <w:t xml:space="preserve"> precip, </w:t>
-      </w:r>
-      <w:r>
-        <w:rPr>
-          <w:rStyle w:val="AttributeTok"/>
-        </w:rPr>
-        <w:t xml:space="preserve">data =</w:t>
-      </w:r>
-      <w:r>
-        <w:rPr>
-          <w:rStyle w:val="NormalTok"/>
-        </w:rPr>
-        <w:t xml:space="preserve"> datum)</w:t>
-      </w:r>
-      <w:r>
-        <w:br/>
-      </w:r>
-      <w:r>
-        <w:br/>
-      </w:r>
-      <w:r>
-        <w:rPr>
-          <w:rStyle w:val="CommentTok"/>
-        </w:rPr>
-        <w:t xml:space="preserve"># Examine the results</w:t>
-      </w:r>
-      <w:r>
-        <w:br/>
-      </w:r>
-      <w:r>
-        <w:rPr>
-          <w:rStyle w:val="FunctionTok"/>
-        </w:rPr>
-        <w:t xml:space="preserve">summary</w:t>
-      </w:r>
-      <w:r>
-        <w:rPr>
-          <w:rStyle w:val="NormalTok"/>
-        </w:rPr>
-        <w:t xml:space="preserve">(results)</w:t>
-      </w:r>
-    </w:p>
-    <w:p>
-      <w:pPr>
-        <w:pStyle w:val="SourceCode"/>
-      </w:pPr>
-      <w:r>
-        <w:rPr>
-          <w:rStyle w:val="VerbatimChar"/>
-        </w:rPr>
-        <w:t xml:space="preserve">## </w:t>
-      </w:r>
-      <w:r>
-        <w:br/>
-      </w:r>
-      <w:r>
-        <w:rPr>
-          <w:rStyle w:val="VerbatimChar"/>
-        </w:rPr>
-        <w:t xml:space="preserve">## Call:</w:t>
-      </w:r>
-      <w:r>
-        <w:br/>
-      </w:r>
-      <w:r>
-        <w:rPr>
-          <w:rStyle w:val="VerbatimChar"/>
-        </w:rPr>
-        <w:t xml:space="preserve">## lm(formula = biomass ~ precip, data = datum)</w:t>
-      </w:r>
-      <w:r>
-        <w:br/>
-      </w:r>
-      <w:r>
-        <w:rPr>
-          <w:rStyle w:val="VerbatimChar"/>
-        </w:rPr>
-        <w:t xml:space="preserve">## </w:t>
-      </w:r>
-      <w:r>
-        <w:br/>
-      </w:r>
-      <w:r>
-        <w:rPr>
-          <w:rStyle w:val="VerbatimChar"/>
-        </w:rPr>
-        <w:t xml:space="preserve">## Residuals:</w:t>
-      </w:r>
-      <w:r>
-        <w:br/>
-      </w:r>
-      <w:r>
-        <w:rPr>
-          <w:rStyle w:val="VerbatimChar"/>
-        </w:rPr>
-        <w:t xml:space="preserve">##    Min     1Q Median     3Q    Max </w:t>
-      </w:r>
-      <w:r>
-        <w:br/>
-      </w:r>
-      <w:r>
-        <w:rPr>
-          <w:rStyle w:val="VerbatimChar"/>
-        </w:rPr>
-        <w:t xml:space="preserve">## -4.286 -1.441  0.039  1.411  3.762 </w:t>
-      </w:r>
-      <w:r>
-        <w:br/>
-      </w:r>
-      <w:r>
-        <w:rPr>
-          <w:rStyle w:val="VerbatimChar"/>
-        </w:rPr>
-        <w:t xml:space="preserve">## </w:t>
-      </w:r>
-      <w:r>
-        <w:br/>
-      </w:r>
-      <w:r>
-        <w:rPr>
-          <w:rStyle w:val="VerbatimChar"/>
-        </w:rPr>
-        <w:t xml:space="preserve">## Coefficients:</w:t>
-      </w:r>
-      <w:r>
-        <w:br/>
-      </w:r>
-      <w:r>
-        <w:rPr>
-          <w:rStyle w:val="VerbatimChar"/>
-        </w:rPr>
-        <w:t xml:space="preserve">##             Estimate Std. Error t value Pr(&gt;|t|)    </w:t>
-      </w:r>
-      <w:r>
-        <w:br/>
-      </w:r>
-      <w:r>
-        <w:rPr>
-          <w:rStyle w:val="VerbatimChar"/>
-        </w:rPr>
-        <w:t xml:space="preserve">## (Intercept)    3.113      0.806    3.86    6e-04 ***</w:t>
-      </w:r>
-      <w:r>
-        <w:br/>
-      </w:r>
-      <w:r>
-        <w:rPr>
-          <w:rStyle w:val="VerbatimChar"/>
-        </w:rPr>
-        <w:t xml:space="preserve">## precip         2.814      0.126   22.35   &lt;2e-16 ***</w:t>
-      </w:r>
-      <w:r>
-        <w:br/>
-      </w:r>
-      <w:r>
-        <w:rPr>
-          <w:rStyle w:val="VerbatimChar"/>
-        </w:rPr>
-        <w:t xml:space="preserve">## ---</w:t>
-      </w:r>
-      <w:r>
-        <w:br/>
-      </w:r>
-      <w:r>
-        <w:rPr>
-          <w:rStyle w:val="VerbatimChar"/>
-        </w:rPr>
-        <w:t xml:space="preserve">## Signif. codes:  0 '***' 0.001 '**' 0.01 '*' 0.05 '.' 0.1 ' ' 1</w:t>
-      </w:r>
-      <w:r>
-        <w:br/>
-      </w:r>
-      <w:r>
-        <w:rPr>
-          <w:rStyle w:val="VerbatimChar"/>
-        </w:rPr>
-        <w:t xml:space="preserve">## </w:t>
-      </w:r>
-      <w:r>
-        <w:br/>
-      </w:r>
-      <w:r>
-        <w:rPr>
-          <w:rStyle w:val="VerbatimChar"/>
-        </w:rPr>
-        <w:t xml:space="preserve">## Residual standard error: 1.98 on 28 degrees of freedom</w:t>
-      </w:r>
-      <w:r>
-        <w:br/>
-      </w:r>
-      <w:r>
-        <w:rPr>
-          <w:rStyle w:val="VerbatimChar"/>
-        </w:rPr>
-        <w:t xml:space="preserve">## Multiple R-squared:  0.947,  Adjusted R-squared:  0.945 </w:t>
-      </w:r>
-      <w:r>
-        <w:br/>
-      </w:r>
-      <w:r>
-        <w:rPr>
-          <w:rStyle w:val="VerbatimChar"/>
-        </w:rPr>
-        <w:t xml:space="preserve">## F-statistic:  500 on 1 and 28 DF,  p-value: &lt;2e-16</w:t>
-      </w:r>
-    </w:p>
-    <w:p>
-      <w:pPr>
-        <w:pStyle w:val="SourceCode"/>
-      </w:pPr>
-      <w:r>
-        <w:rPr>
-          <w:rStyle w:val="CommentTok"/>
-        </w:rPr>
-        <w:t xml:space="preserve"># Print the confidence intervals</w:t>
-      </w:r>
-      <w:r>
-        <w:br/>
-      </w:r>
-      <w:r>
-        <w:rPr>
-          <w:rStyle w:val="FunctionTok"/>
-        </w:rPr>
-        <w:t xml:space="preserve">confint</w:t>
-      </w:r>
-      <w:r>
-        <w:rPr>
-          <w:rStyle w:val="NormalTok"/>
-        </w:rPr>
-        <w:t xml:space="preserve">(results)</w:t>
-      </w:r>
-    </w:p>
-    <w:p>
-      <w:pPr>
-        <w:pStyle w:val="SourceCode"/>
-      </w:pPr>
-      <w:r>
-        <w:rPr>
-          <w:rStyle w:val="VerbatimChar"/>
-        </w:rPr>
-        <w:t xml:space="preserve">##             2.5 % 97.5 %</w:t>
-      </w:r>
-      <w:r>
-        <w:br/>
-      </w:r>
-      <w:r>
-        <w:rPr>
-          <w:rStyle w:val="VerbatimChar"/>
-        </w:rPr>
-        <w:t xml:space="preserve">## (Intercept) 1.463  4.764</w:t>
-      </w:r>
-      <w:r>
-        <w:br/>
-      </w:r>
-      <w:r>
-        <w:rPr>
-          <w:rStyle w:val="VerbatimChar"/>
-        </w:rPr>
-        <w:t xml:space="preserve">## precip      2.556  3.072</w:t>
-      </w:r>
-    </w:p>
-    <w:p>
-      <w:pPr>
-        <w:pStyle w:val="SourceCode"/>
-      </w:pPr>
-      <w:r>
-        <w:rPr>
-          <w:rStyle w:val="CommentTok"/>
-        </w:rPr>
-        <w:t xml:space="preserve"># These are actually the confidence limits! Annoying</w:t>
-      </w:r>
-      <w:r>
-        <w:br/>
-      </w:r>
-      <w:r>
-        <w:rPr>
-          <w:rStyle w:val="CommentTok"/>
-        </w:rPr>
-        <w:t xml:space="preserve"># How do we calculate the confidence intervals</w:t>
-      </w:r>
-    </w:p>
-    <w:p>
-      <w:pPr>
-        <w:pStyle w:val="FirstParagraph"/>
-      </w:pPr>
-      <w:r>
-        <w:rPr>
-          <w:bCs/>
-          <w:b/>
-        </w:rPr>
-        <w:t xml:space="preserve">For each 1 cm increase in precipitation, we observed a 2.81 kg/ha …</w:t>
-      </w:r>
-      <w:r>
-        <w:t xml:space="preserve"> </w:t>
-      </w:r>
-      <w:r>
-        <w:t xml:space="preserve">– but where are the confidence intervals??</w:t>
-      </w:r>
-    </w:p>
-    <w:p>
-      <w:pPr>
-        <w:pStyle w:val="BodyText"/>
-      </w:pPr>
-      <w:r>
-        <w:rPr>
-          <w:bCs/>
-          <w:b/>
-        </w:rPr>
-        <w:t xml:space="preserve">Note:</w:t>
-      </w:r>
-      <w:r>
-        <w:t xml:space="preserve"> </w:t>
-      </w:r>
-      <w:r>
-        <w:t xml:space="preserve">I recommend simply using two significant digits after the decimal. In the above case, you would avoid saying</w:t>
-      </w:r>
-      <w:r>
-        <w:t xml:space="preserve"> </w:t>
-      </w:r>
-      <w:r>
-        <w:t xml:space="preserve">“</w:t>
-      </w:r>
-      <w:r>
-        <w:t xml:space="preserve">a 3 unit increase</w:t>
-      </w:r>
-      <w:r>
-        <w:t xml:space="preserve">”</w:t>
-      </w:r>
-      <w:r>
-        <w:t xml:space="preserve"> </w:t>
-      </w:r>
-      <w:r>
-        <w:t xml:space="preserve">or</w:t>
-      </w:r>
-      <w:r>
-        <w:t xml:space="preserve"> </w:t>
-      </w:r>
-      <w:r>
-        <w:t xml:space="preserve">“</w:t>
-      </w:r>
-      <w:r>
-        <w:t xml:space="preserve">a 2.8 unit increase</w:t>
-      </w:r>
-      <w:r>
-        <w:t xml:space="preserve">”</w:t>
-      </w:r>
-      <w:r>
-        <w:t xml:space="preserve">.</w:t>
-      </w:r>
-    </w:p>
-    <w:p>
-      <w:pPr>
         <w:numPr>
           <w:ilvl w:val="0"/>
-          <w:numId w:val="1013"/>
-        </w:numPr>
-        <w:pStyle w:val="Compact"/>
-      </w:pPr>
-      <w:r>
-        <w:t xml:space="preserve">(Sidenote: technically, usual scientific convention involved reporting significant digits according to precision in the sampling… Maybe you remember this from chemistry class? But we often don’t know that in ecology, so we can be more relaxed about this here.)</w:t>
-      </w:r>
-    </w:p>
-    <w:p>
-      <w:pPr>
-        <w:pStyle w:val="SourceCode"/>
-      </w:pPr>
-      <w:r>
-        <w:rPr>
-          <w:rStyle w:val="CommentTok"/>
-        </w:rPr>
-        <w:t xml:space="preserve"># Print the confidence intervals</w:t>
-      </w:r>
-      <w:r>
-        <w:br/>
-      </w:r>
-      <w:r>
-        <w:rPr>
-          <w:rStyle w:val="FunctionTok"/>
-        </w:rPr>
-        <w:t xml:space="preserve">confint</w:t>
-      </w:r>
-      <w:r>
-        <w:rPr>
-          <w:rStyle w:val="NormalTok"/>
-        </w:rPr>
-        <w:t xml:space="preserve">(results)</w:t>
-      </w:r>
-    </w:p>
-    <w:p>
-      <w:pPr>
-        <w:pStyle w:val="SourceCode"/>
-      </w:pPr>
-      <w:r>
-        <w:rPr>
-          <w:rStyle w:val="VerbatimChar"/>
-        </w:rPr>
-        <w:t xml:space="preserve">##             2.5 % 97.5 %</w:t>
-      </w:r>
-      <w:r>
-        <w:br/>
-      </w:r>
-      <w:r>
-        <w:rPr>
-          <w:rStyle w:val="VerbatimChar"/>
-        </w:rPr>
-        <w:t xml:space="preserve">## (Intercept) 1.463  4.764</w:t>
-      </w:r>
-      <w:r>
-        <w:br/>
-      </w:r>
-      <w:r>
-        <w:rPr>
-          <w:rStyle w:val="VerbatimChar"/>
-        </w:rPr>
-        <w:t xml:space="preserve">## precip      2.556  3.072</w:t>
-      </w:r>
-    </w:p>
-    <w:p>
-      <w:pPr>
-        <w:pStyle w:val="SourceCode"/>
-      </w:pPr>
-      <w:r>
-        <w:rPr>
-          <w:rStyle w:val="CommentTok"/>
-        </w:rPr>
-        <w:t xml:space="preserve"># These are actually the confidence limits! Annoying</w:t>
-      </w:r>
-    </w:p>
-    <w:p>
-      <w:pPr>
-        <w:pStyle w:val="FirstParagraph"/>
-      </w:pPr>
-      <w:r>
-        <w:t xml:space="preserve">These are actually the confidence limits! This is annoying.</w:t>
-      </w:r>
-    </w:p>
-    <w:p>
-      <w:pPr>
-        <w:pStyle w:val="BodyText"/>
-      </w:pPr>
-      <w:r>
-        <w:rPr>
-          <w:bCs/>
-          <w:b/>
-        </w:rPr>
-        <w:t xml:space="preserve">Q:</w:t>
-      </w:r>
-      <w:r>
-        <w:t xml:space="preserve"> </w:t>
-      </w:r>
-      <w:r>
-        <w:t xml:space="preserve">How would we calculate the 95% CI? There are a few ways…</w:t>
-      </w:r>
-    </w:p>
-    <w:p>
-      <w:pPr>
-        <w:numPr>
-          <w:ilvl w:val="0"/>
-          <w:numId w:val="1014"/>
-        </w:numPr>
-        <w:pStyle w:val="Compact"/>
-      </w:pPr>
-    </w:p>
-    <w:p>
-      <w:pPr>
-        <w:numPr>
-          <w:ilvl w:val="1"/>
           <w:numId w:val="1015"/>
         </w:numPr>
         <w:pStyle w:val="Compact"/>
       </w:pPr>
       <w:r>
-        <w:t xml:space="preserve">Upper limit minus estimate</w:t>
+        <w:rPr>
+          <w:bCs/>
+          <w:b/>
+        </w:rPr>
+        <w:t xml:space="preserve">If p &gt; 0.05, then add:</w:t>
+      </w:r>
+      <w:r>
+        <w:rPr>
+          <w:bCs/>
+          <w:b/>
+        </w:rPr>
+        <w:t xml:space="preserve"> </w:t>
+      </w:r>
+      <w:r>
+        <w:rPr>
+          <w:bCs/>
+          <w:b/>
+        </w:rPr>
+        <w:t xml:space="preserve">“</w:t>
+      </w:r>
+      <w:r>
+        <w:rPr>
+          <w:bCs/>
+          <w:b/>
+        </w:rPr>
+        <w:t xml:space="preserve">; however, our results are not statistically significant.</w:t>
+      </w:r>
+      <w:r>
+        <w:rPr>
+          <w:bCs/>
+          <w:b/>
+        </w:rPr>
+        <w:t xml:space="preserve">”</w:t>
+      </w:r>
+    </w:p>
+    <w:p>
+      <w:pPr>
+        <w:pStyle w:val="FirstParagraph"/>
+      </w:pPr>
+      <w:r>
+        <w:t xml:space="preserve">We do this to clearly communicate our results to our readers! The 95% CI will also indicate that the result was non-significant – but again, it’s good to be slightly redundant here for clarity’s sake.</w:t>
+      </w:r>
+    </w:p>
+    <w:p>
+      <w:pPr>
+        <w:pStyle w:val="BodyText"/>
+      </w:pPr>
+      <w:r>
+        <w:t xml:space="preserve">Let’s try this with our results from last class.</w:t>
+      </w:r>
+    </w:p>
+    <w:p>
+      <w:pPr>
+        <w:pStyle w:val="SourceCode"/>
+      </w:pPr>
+      <w:r>
+        <w:rPr>
+          <w:rStyle w:val="DocumentationTok"/>
+        </w:rPr>
+        <w:t xml:space="preserve">### Analyze data</w:t>
+      </w:r>
+      <w:r>
+        <w:br/>
+      </w:r>
+      <w:r>
+        <w:br/>
+      </w:r>
+      <w:r>
+        <w:rPr>
+          <w:rStyle w:val="CommentTok"/>
+        </w:rPr>
+        <w:t xml:space="preserve"># Read in the data from Tuesday: precipitation effects on biomass</w:t>
+      </w:r>
+      <w:r>
+        <w:br/>
+      </w:r>
+      <w:r>
+        <w:rPr>
+          <w:rStyle w:val="NormalTok"/>
+        </w:rPr>
+        <w:t xml:space="preserve">datum </w:t>
+      </w:r>
+      <w:r>
+        <w:rPr>
+          <w:rStyle w:val="OtherTok"/>
+        </w:rPr>
+        <w:t xml:space="preserve">&lt;-</w:t>
+      </w:r>
+      <w:r>
+        <w:rPr>
+          <w:rStyle w:val="NormalTok"/>
+        </w:rPr>
+        <w:t xml:space="preserve"> </w:t>
+      </w:r>
+      <w:r>
+        <w:rPr>
+          <w:rStyle w:val="FunctionTok"/>
+        </w:rPr>
+        <w:t xml:space="preserve">read.csv</w:t>
+      </w:r>
+      <w:r>
+        <w:rPr>
+          <w:rStyle w:val="NormalTok"/>
+        </w:rPr>
+        <w:t xml:space="preserve">(</w:t>
+      </w:r>
+      <w:r>
+        <w:rPr>
+          <w:rStyle w:val="StringTok"/>
+        </w:rPr>
+        <w:t xml:space="preserve">"lecture_3_dataset1.csv"</w:t>
+      </w:r>
+      <w:r>
+        <w:rPr>
+          <w:rStyle w:val="NormalTok"/>
+        </w:rPr>
+        <w:t xml:space="preserve">)</w:t>
+      </w:r>
+      <w:r>
+        <w:br/>
+      </w:r>
+      <w:r>
+        <w:br/>
+      </w:r>
+      <w:r>
+        <w:rPr>
+          <w:rStyle w:val="CommentTok"/>
+        </w:rPr>
+        <w:t xml:space="preserve"># Fit the linear model</w:t>
+      </w:r>
+      <w:r>
+        <w:br/>
+      </w:r>
+      <w:r>
+        <w:rPr>
+          <w:rStyle w:val="NormalTok"/>
+        </w:rPr>
+        <w:t xml:space="preserve">results </w:t>
+      </w:r>
+      <w:r>
+        <w:rPr>
+          <w:rStyle w:val="OtherTok"/>
+        </w:rPr>
+        <w:t xml:space="preserve">&lt;-</w:t>
+      </w:r>
+      <w:r>
+        <w:rPr>
+          <w:rStyle w:val="NormalTok"/>
+        </w:rPr>
+        <w:t xml:space="preserve"> </w:t>
+      </w:r>
+      <w:r>
+        <w:rPr>
+          <w:rStyle w:val="FunctionTok"/>
+        </w:rPr>
+        <w:t xml:space="preserve">lm</w:t>
+      </w:r>
+      <w:r>
+        <w:rPr>
+          <w:rStyle w:val="NormalTok"/>
+        </w:rPr>
+        <w:t xml:space="preserve">(biomass </w:t>
+      </w:r>
+      <w:r>
+        <w:rPr>
+          <w:rStyle w:val="SpecialCharTok"/>
+        </w:rPr>
+        <w:t xml:space="preserve">~</w:t>
+      </w:r>
+      <w:r>
+        <w:rPr>
+          <w:rStyle w:val="NormalTok"/>
+        </w:rPr>
+        <w:t xml:space="preserve"> precip, </w:t>
+      </w:r>
+      <w:r>
+        <w:rPr>
+          <w:rStyle w:val="AttributeTok"/>
+        </w:rPr>
+        <w:t xml:space="preserve">data =</w:t>
+      </w:r>
+      <w:r>
+        <w:rPr>
+          <w:rStyle w:val="NormalTok"/>
+        </w:rPr>
+        <w:t xml:space="preserve"> datum)</w:t>
+      </w:r>
+      <w:r>
+        <w:br/>
+      </w:r>
+      <w:r>
+        <w:br/>
+      </w:r>
+      <w:r>
+        <w:rPr>
+          <w:rStyle w:val="CommentTok"/>
+        </w:rPr>
+        <w:t xml:space="preserve"># Examine the results</w:t>
+      </w:r>
+      <w:r>
+        <w:br/>
+      </w:r>
+      <w:r>
+        <w:rPr>
+          <w:rStyle w:val="FunctionTok"/>
+        </w:rPr>
+        <w:t xml:space="preserve">summary</w:t>
+      </w:r>
+      <w:r>
+        <w:rPr>
+          <w:rStyle w:val="NormalTok"/>
+        </w:rPr>
+        <w:t xml:space="preserve">(results)</w:t>
+      </w:r>
+    </w:p>
+    <w:p>
+      <w:pPr>
+        <w:pStyle w:val="SourceCode"/>
+      </w:pPr>
+      <w:r>
+        <w:rPr>
+          <w:rStyle w:val="VerbatimChar"/>
+        </w:rPr>
+        <w:t xml:space="preserve">## </w:t>
+      </w:r>
+      <w:r>
+        <w:br/>
+      </w:r>
+      <w:r>
+        <w:rPr>
+          <w:rStyle w:val="VerbatimChar"/>
+        </w:rPr>
+        <w:t xml:space="preserve">## Call:</w:t>
+      </w:r>
+      <w:r>
+        <w:br/>
+      </w:r>
+      <w:r>
+        <w:rPr>
+          <w:rStyle w:val="VerbatimChar"/>
+        </w:rPr>
+        <w:t xml:space="preserve">## lm(formula = biomass ~ precip, data = datum)</w:t>
+      </w:r>
+      <w:r>
+        <w:br/>
+      </w:r>
+      <w:r>
+        <w:rPr>
+          <w:rStyle w:val="VerbatimChar"/>
+        </w:rPr>
+        <w:t xml:space="preserve">## </w:t>
+      </w:r>
+      <w:r>
+        <w:br/>
+      </w:r>
+      <w:r>
+        <w:rPr>
+          <w:rStyle w:val="VerbatimChar"/>
+        </w:rPr>
+        <w:t xml:space="preserve">## Residuals:</w:t>
+      </w:r>
+      <w:r>
+        <w:br/>
+      </w:r>
+      <w:r>
+        <w:rPr>
+          <w:rStyle w:val="VerbatimChar"/>
+        </w:rPr>
+        <w:t xml:space="preserve">##    Min     1Q Median     3Q    Max </w:t>
+      </w:r>
+      <w:r>
+        <w:br/>
+      </w:r>
+      <w:r>
+        <w:rPr>
+          <w:rStyle w:val="VerbatimChar"/>
+        </w:rPr>
+        <w:t xml:space="preserve">## -4.286 -1.441  0.039  1.411  3.762 </w:t>
+      </w:r>
+      <w:r>
+        <w:br/>
+      </w:r>
+      <w:r>
+        <w:rPr>
+          <w:rStyle w:val="VerbatimChar"/>
+        </w:rPr>
+        <w:t xml:space="preserve">## </w:t>
+      </w:r>
+      <w:r>
+        <w:br/>
+      </w:r>
+      <w:r>
+        <w:rPr>
+          <w:rStyle w:val="VerbatimChar"/>
+        </w:rPr>
+        <w:t xml:space="preserve">## Coefficients:</w:t>
+      </w:r>
+      <w:r>
+        <w:br/>
+      </w:r>
+      <w:r>
+        <w:rPr>
+          <w:rStyle w:val="VerbatimChar"/>
+        </w:rPr>
+        <w:t xml:space="preserve">##             Estimate Std. Error t value Pr(&gt;|t|)    </w:t>
+      </w:r>
+      <w:r>
+        <w:br/>
+      </w:r>
+      <w:r>
+        <w:rPr>
+          <w:rStyle w:val="VerbatimChar"/>
+        </w:rPr>
+        <w:t xml:space="preserve">## (Intercept)    3.113      0.806    3.86    6e-04 ***</w:t>
+      </w:r>
+      <w:r>
+        <w:br/>
+      </w:r>
+      <w:r>
+        <w:rPr>
+          <w:rStyle w:val="VerbatimChar"/>
+        </w:rPr>
+        <w:t xml:space="preserve">## precip         2.814      0.126   22.35   &lt;2e-16 ***</w:t>
+      </w:r>
+      <w:r>
+        <w:br/>
+      </w:r>
+      <w:r>
+        <w:rPr>
+          <w:rStyle w:val="VerbatimChar"/>
+        </w:rPr>
+        <w:t xml:space="preserve">## ---</w:t>
+      </w:r>
+      <w:r>
+        <w:br/>
+      </w:r>
+      <w:r>
+        <w:rPr>
+          <w:rStyle w:val="VerbatimChar"/>
+        </w:rPr>
+        <w:t xml:space="preserve">## Signif. codes:  0 '***' 0.001 '**' 0.01 '*' 0.05 '.' 0.1 ' ' 1</w:t>
+      </w:r>
+      <w:r>
+        <w:br/>
+      </w:r>
+      <w:r>
+        <w:rPr>
+          <w:rStyle w:val="VerbatimChar"/>
+        </w:rPr>
+        <w:t xml:space="preserve">## </w:t>
+      </w:r>
+      <w:r>
+        <w:br/>
+      </w:r>
+      <w:r>
+        <w:rPr>
+          <w:rStyle w:val="VerbatimChar"/>
+        </w:rPr>
+        <w:t xml:space="preserve">## Residual standard error: 1.98 on 28 degrees of freedom</w:t>
+      </w:r>
+      <w:r>
+        <w:br/>
+      </w:r>
+      <w:r>
+        <w:rPr>
+          <w:rStyle w:val="VerbatimChar"/>
+        </w:rPr>
+        <w:t xml:space="preserve">## Multiple R-squared:  0.947,  Adjusted R-squared:  0.945 </w:t>
+      </w:r>
+      <w:r>
+        <w:br/>
+      </w:r>
+      <w:r>
+        <w:rPr>
+          <w:rStyle w:val="VerbatimChar"/>
+        </w:rPr>
+        <w:t xml:space="preserve">## F-statistic:  500 on 1 and 28 DF,  p-value: &lt;2e-16</w:t>
+      </w:r>
+    </w:p>
+    <w:p>
+      <w:pPr>
+        <w:pStyle w:val="FirstParagraph"/>
+      </w:pPr>
+      <w:r>
+        <w:rPr>
+          <w:bCs/>
+          <w:b/>
+        </w:rPr>
+        <w:t xml:space="preserve">For each 1 cm increase in precipitation, we observed a 2.81 kg/ha …</w:t>
+      </w:r>
+      <w:r>
+        <w:t xml:space="preserve"> </w:t>
+      </w:r>
+      <w:r>
+        <w:t xml:space="preserve">– but where are the confidence intervals??</w:t>
+      </w:r>
+    </w:p>
+    <w:p>
+      <w:pPr>
+        <w:pStyle w:val="BodyText"/>
+      </w:pPr>
+      <w:r>
+        <w:rPr>
+          <w:bCs/>
+          <w:b/>
+        </w:rPr>
+        <w:t xml:space="preserve">Note:</w:t>
+      </w:r>
+      <w:r>
+        <w:t xml:space="preserve"> </w:t>
+      </w:r>
+      <w:r>
+        <w:t xml:space="preserve">I recommend simply using two significant digits after the decimal. In the above case, you would avoid saying</w:t>
+      </w:r>
+      <w:r>
+        <w:t xml:space="preserve"> </w:t>
+      </w:r>
+      <w:r>
+        <w:t xml:space="preserve">“</w:t>
+      </w:r>
+      <w:r>
+        <w:t xml:space="preserve">a 3 unit increase</w:t>
+      </w:r>
+      <w:r>
+        <w:t xml:space="preserve">”</w:t>
+      </w:r>
+      <w:r>
+        <w:t xml:space="preserve"> </w:t>
+      </w:r>
+      <w:r>
+        <w:t xml:space="preserve">or</w:t>
+      </w:r>
+      <w:r>
+        <w:t xml:space="preserve"> </w:t>
+      </w:r>
+      <w:r>
+        <w:t xml:space="preserve">“</w:t>
+      </w:r>
+      <w:r>
+        <w:t xml:space="preserve">a 2.8 unit increase</w:t>
+      </w:r>
+      <w:r>
+        <w:t xml:space="preserve">”</w:t>
+      </w:r>
+      <w:r>
+        <w:t xml:space="preserve">.</w:t>
       </w:r>
     </w:p>
     <w:p>
       <w:pPr>
         <w:numPr>
           <w:ilvl w:val="0"/>
-          <w:numId w:val="1014"/>
-        </w:numPr>
-        <w:pStyle w:val="Compact"/>
-      </w:pPr>
-    </w:p>
-    <w:p>
-      <w:pPr>
-        <w:numPr>
-          <w:ilvl w:val="1"/>
           <w:numId w:val="1016"/>
         </w:numPr>
         <w:pStyle w:val="Compact"/>
       </w:pPr>
       <w:r>
-        <w:t xml:space="preserve">Estimate minus lower limit</w:t>
+        <w:t xml:space="preserve">(Sidenote: technically, usual scientific convention involved reporting significant digits according to precision in the sampling… Maybe you remember this from chemistry class? But we often don’t know that in ecology, so we can be more relaxed about this here.)</w:t>
+      </w:r>
+    </w:p>
+    <w:p>
+      <w:pPr>
+        <w:pStyle w:val="SourceCode"/>
+      </w:pPr>
+      <w:r>
+        <w:rPr>
+          <w:rStyle w:val="CommentTok"/>
+        </w:rPr>
+        <w:t xml:space="preserve"># Print the confidence intervals</w:t>
+      </w:r>
+      <w:r>
+        <w:br/>
+      </w:r>
+      <w:r>
+        <w:rPr>
+          <w:rStyle w:val="FunctionTok"/>
+        </w:rPr>
+        <w:t xml:space="preserve">confint</w:t>
+      </w:r>
+      <w:r>
+        <w:rPr>
+          <w:rStyle w:val="NormalTok"/>
+        </w:rPr>
+        <w:t xml:space="preserve">(results)</w:t>
+      </w:r>
+    </w:p>
+    <w:p>
+      <w:pPr>
+        <w:pStyle w:val="SourceCode"/>
+      </w:pPr>
+      <w:r>
+        <w:rPr>
+          <w:rStyle w:val="VerbatimChar"/>
+        </w:rPr>
+        <w:t xml:space="preserve">##             2.5 % 97.5 %</w:t>
+      </w:r>
+      <w:r>
+        <w:br/>
+      </w:r>
+      <w:r>
+        <w:rPr>
+          <w:rStyle w:val="VerbatimChar"/>
+        </w:rPr>
+        <w:t xml:space="preserve">## (Intercept) 1.463  4.764</w:t>
+      </w:r>
+      <w:r>
+        <w:br/>
+      </w:r>
+      <w:r>
+        <w:rPr>
+          <w:rStyle w:val="VerbatimChar"/>
+        </w:rPr>
+        <w:t xml:space="preserve">## precip      2.556  3.072</w:t>
+      </w:r>
+    </w:p>
+    <w:p>
+      <w:pPr>
+        <w:pStyle w:val="FirstParagraph"/>
+      </w:pPr>
+      <w:r>
+        <w:t xml:space="preserve">These are actually the confidence limits! But we want to calculate the confidence intervals (e.g., +/-95% CI). This is annoying.</w:t>
+      </w:r>
+    </w:p>
+    <w:p>
+      <w:pPr>
+        <w:pStyle w:val="BodyText"/>
+      </w:pPr>
+      <w:r>
+        <w:t xml:space="preserve">Note: when you get the confidence limits, your</w:t>
+      </w:r>
+      <w:r>
+        <w:t xml:space="preserve"> </w:t>
+      </w:r>
+      <m:oMath>
+        <m:r>
+          <m:t>β</m:t>
+        </m:r>
+      </m:oMath>
+      <w:r>
+        <w:t xml:space="preserve"> </w:t>
+      </w:r>
+      <w:r>
+        <w:t xml:space="preserve">estimate should be smack-dab in the middle!</w:t>
+      </w:r>
+    </w:p>
+    <w:p>
+      <w:pPr>
+        <w:pStyle w:val="BodyText"/>
+      </w:pPr>
+      <w:r>
+        <w:rPr>
+          <w:bCs/>
+          <w:b/>
+        </w:rPr>
+        <w:t xml:space="preserve">Q:</w:t>
+      </w:r>
+      <w:r>
+        <w:t xml:space="preserve"> </w:t>
+      </w:r>
+      <w:r>
+        <w:t xml:space="preserve">How would we calculate the 95% CI? There are a few ways…</w:t>
       </w:r>
     </w:p>
     <w:p>
       <w:pPr>
         <w:numPr>
           <w:ilvl w:val="0"/>
-          <w:numId w:val="1014"/>
-        </w:numPr>
-        <w:pStyle w:val="Compact"/>
-      </w:pPr>
-    </w:p>
-    <w:p>
-      <w:pPr>
-        <w:numPr>
-          <w:ilvl w:val="1"/>
           <w:numId w:val="1017"/>
         </w:numPr>
         <w:pStyle w:val="Compact"/>
       </w:pPr>
       <w:r>
-        <w:t xml:space="preserve">Upper limit minus lower limit divided by two</w:t>
+        <w:t xml:space="preserve">Upper limit minus estimate</w:t>
       </w:r>
     </w:p>
     <w:p>
       <w:pPr>
         <w:numPr>
           <w:ilvl w:val="0"/>
-          <w:numId w:val="1014"/>
+          <w:numId w:val="1017"/>
         </w:numPr>
         <w:pStyle w:val="Compact"/>
       </w:pPr>
       <w:r>
+        <w:t xml:space="preserve">Estimate minus lower limit</w:t>
+      </w:r>
+    </w:p>
+    <w:p>
+      <w:pPr>
+        <w:numPr>
+          <w:ilvl w:val="0"/>
+          <w:numId w:val="1017"/>
+        </w:numPr>
+        <w:pStyle w:val="Compact"/>
+      </w:pPr>
+      <w:r>
+        <w:t xml:space="preserve">Upper limit minus lower limit divided by two</w:t>
+      </w:r>
+    </w:p>
+    <w:p>
+      <w:pPr>
+        <w:pStyle w:val="FirstParagraph"/>
+      </w:pPr>
+      <w:r>
         <w:t xml:space="preserve">Use whichever one makes most sense to you. I frequently use (3), but don’t forget to divide by two! Also, be careful with negative values…</w:t>
       </w:r>
     </w:p>
@@ -3570,6 +3694,15 @@
       </w:pPr>
       <w:r>
         <w:rPr>
+          <w:rStyle w:val="CommentTok"/>
+        </w:rPr>
+        <w:t xml:space="preserve"># Calculating the 95% confidence intervals</w:t>
+      </w:r>
+      <w:r>
+        <w:br/>
+      </w:r>
+      <w:r>
+        <w:rPr>
           <w:rStyle w:val="NormalTok"/>
         </w:rPr>
         <w:t xml:space="preserve">(</w:t>
@@ -3691,11 +3824,19 @@
         <w:pStyle w:val="FirstParagraph"/>
       </w:pPr>
       <w:r>
-        <w:rPr>
-          <w:bCs/>
-          <w:b/>
-        </w:rPr>
-        <w:t xml:space="preserve">For each 1 cm increase in precipitation, we observed a 2.81 kg/ha (+/-0.25; 95% CI) increase in biomass, which was statistically significant (p &lt; 2x10^-16;</w:t>
+        <w:t xml:space="preserve">Using this info, we can continue to write our sentence:</w:t>
+      </w:r>
+    </w:p>
+    <w:p>
+      <w:pPr>
+        <w:pStyle w:val="BodyText"/>
+      </w:pPr>
+      <w:r>
+        <w:rPr>
+          <w:bCs/>
+          <w:b/>
+        </w:rPr>
+        <w:t xml:space="preserve">For each 1 cm increase in precipitation, we observed a 2.81 kg/ha (+/-0.25; 95% CI) increase in biomass, which was statistically significant (p = 2x10^-16;</w:t>
       </w:r>
       <w:r>
         <w:rPr>
@@ -3770,7 +3911,40 @@
         <w:pStyle w:val="Compact"/>
       </w:pPr>
       <w:r>
-        <w:t xml:space="preserve">Report the exact p-value with scientific notation in this class.</w:t>
+        <w:t xml:space="preserve">Report the exact p-value with scientific notation in this class, so I can quickly know whether your results are correct or not. In a journal article, we would never write</w:t>
+      </w:r>
+      <w:r>
+        <w:t xml:space="preserve"> </w:t>
+      </w:r>
+      <w:r>
+        <w:t xml:space="preserve">“</w:t>
+      </w:r>
+      <w:r>
+        <w:t xml:space="preserve">2x10^-16</w:t>
+      </w:r>
+      <w:r>
+        <w:t xml:space="preserve">”</w:t>
+      </w:r>
+      <w:r>
+        <w:t xml:space="preserve"> </w:t>
+      </w:r>
+      <w:r>
+        <w:t xml:space="preserve">– we would instead write</w:t>
+      </w:r>
+      <w:r>
+        <w:t xml:space="preserve"> </w:t>
+      </w:r>
+      <w:r>
+        <w:t xml:space="preserve">“</w:t>
+      </w:r>
+      <w:r>
+        <w:t xml:space="preserve">p &lt; 0.0001</w:t>
+      </w:r>
+      <w:r>
+        <w:t xml:space="preserve">”</w:t>
+      </w:r>
+      <w:r>
+        <w:t xml:space="preserve">.</w:t>
       </w:r>
     </w:p>
     <w:p>
@@ -3805,9 +3979,23 @@
         <w:t xml:space="preserve"> </w:t>
       </w:r>
       <w:r>
-        <w:t xml:space="preserve">values! Generally, we want to always use the multiple</w:t>
-      </w:r>
-      <w:r>
+        <w:t xml:space="preserve">values! Generally, we want to always use the</w:t>
+      </w:r>
+      <w:r>
+        <w:t xml:space="preserve"> </w:t>
+      </w:r>
+      <w:r>
+        <w:rPr>
+          <w:bCs/>
+          <w:b/>
+        </w:rPr>
+        <w:t xml:space="preserve">multiple</w:t>
+      </w:r>
+      <w:r>
+        <w:rPr>
+          <w:bCs/>
+          <w:b/>
+        </w:rPr>
         <w:t xml:space="preserve"> </w:t>
       </w:r>
       <m:oMath>
@@ -3895,13 +4083,25 @@
         <w:t xml:space="preserve">value.</w:t>
       </w:r>
     </w:p>
-    <w:bookmarkStart w:id="47" w:name="minor-adjustments"/>
+    <w:p>
+      <w:pPr>
+        <w:numPr>
+          <w:ilvl w:val="0"/>
+          <w:numId w:val="1018"/>
+        </w:numPr>
+        <w:pStyle w:val="Compact"/>
+      </w:pPr>
+      <w:r>
+        <w:t xml:space="preserve">Again: 95% CI and p-values are related. As 95% CI become smaller, p-values become smaller. And when 95% CI no longer overlap with zero, then p-values will become less than 0.05.</w:t>
+      </w:r>
+    </w:p>
+    <w:bookmarkStart w:id="55" w:name="Xc380dfc13ab790ef63291530158bc5d7d8911b2"/>
     <w:p>
       <w:pPr>
         <w:pStyle w:val="Heading3"/>
       </w:pPr>
       <w:r>
-        <w:t xml:space="preserve">Minor adjustments</w:t>
+        <w:t xml:space="preserve">Minor adjustments to the results sentence</w:t>
       </w:r>
     </w:p>
     <w:p>
@@ -3913,6 +4113,16 @@
           <w:bCs/>
           <w:b/>
         </w:rPr>
+        <w:t xml:space="preserve">Negative effects:</w:t>
+      </w:r>
+      <w:r>
+        <w:t xml:space="preserve"> </w:t>
+      </w:r>
+      <w:r>
+        <w:rPr>
+          <w:bCs/>
+          <w:b/>
+        </w:rPr>
         <w:t xml:space="preserve">Q:</w:t>
       </w:r>
       <w:r>
@@ -3929,7 +4139,23 @@
           <w:bCs/>
           <w:b/>
         </w:rPr>
-        <w:t xml:space="preserve">increase to decrease</w:t>
+        <w:t xml:space="preserve">increase</w:t>
+      </w:r>
+      <w:r>
+        <w:t xml:space="preserve"> </w:t>
+      </w:r>
+      <w:r>
+        <w:t xml:space="preserve">to</w:t>
+      </w:r>
+      <w:r>
+        <w:t xml:space="preserve"> </w:t>
+      </w:r>
+      <w:r>
+        <w:rPr>
+          <w:bCs/>
+          <w:b/>
+        </w:rPr>
+        <w:t xml:space="preserve">decrease</w:t>
       </w:r>
       <w:r>
         <w:t xml:space="preserve">.</w:t>
@@ -3939,6 +4165,16 @@
       <w:pPr>
         <w:pStyle w:val="BodyText"/>
       </w:pPr>
+      <w:r>
+        <w:rPr>
+          <w:bCs/>
+          <w:b/>
+        </w:rPr>
+        <w:t xml:space="preserve">Rescaling effects:</w:t>
+      </w:r>
+      <w:r>
+        <w:t xml:space="preserve"> </w:t>
+      </w:r>
       <w:r>
         <w:t xml:space="preserve">Sometimes when the way we measure things makes our</w:t>
       </w:r>
@@ -3970,7 +4206,7 @@
         <w:t xml:space="preserve"> </w:t>
       </w:r>
       <w:r>
-        <w:t xml:space="preserve">the metrics at ecologically relevant scales to make the effects make more sense. For elevation, we might multiple the X value, the effect, and the 95% CI times 1000, so that everything is expressed in terms of kilometers, rather than meters. You can do this with your raw data or with your results.</w:t>
+        <w:t xml:space="preserve">the metrics at ecologically relevant scales to make the effects make more sense. For elevation, we might multiply the X value, the effect, and the 95% CI times 1000, so that everything is expressed in terms of kilometers, rather than meters. You can do this with your raw data or with your results. We will need to do this during Exercises.</w:t>
       </w:r>
     </w:p>
     <w:p>
@@ -3978,7 +4214,26 @@
         <w:pStyle w:val="BodyText"/>
       </w:pPr>
       <w:r>
-        <w:t xml:space="preserve">When you are trying to compare two different effects and trying to infer which has a stronger biological effect, you cannot compare one beta to another.</w:t>
+        <w:rPr>
+          <w:bCs/>
+          <w:b/>
+        </w:rPr>
+        <w:t xml:space="preserve">Comparing effect sizes:</w:t>
+      </w:r>
+      <w:r>
+        <w:t xml:space="preserve"> </w:t>
+      </w:r>
+      <w:r>
+        <w:t xml:space="preserve">When we examine our results, we should consider whether the effects we are observing are</w:t>
+      </w:r>
+      <w:r>
+        <w:t xml:space="preserve"> </w:t>
+      </w:r>
+      <w:r>
+        <w:t xml:space="preserve">biologically significant</w:t>
+      </w:r>
+      <w:r>
+        <w:t xml:space="preserve">. 1 cm increase in rainfall causes 2.81 kg/ha increases in biomass… is that biologically significant? I think so. When you are trying to compare two different effects and trying to infer which has a stronger biological effect, you cannot compare one beta to another.</w:t>
       </w:r>
     </w:p>
     <w:p>
@@ -4026,6 +4281,12 @@
         <w:pStyle w:val="Compact"/>
       </w:pPr>
       <w:r>
+        <w:t xml:space="preserve">e.g.,</w:t>
+      </w:r>
+      <w:r>
+        <w:t xml:space="preserve"> </w:t>
+      </w:r>
+      <w:r>
         <w:t xml:space="preserve">‘</w:t>
       </w:r>
       <w:r>
@@ -4035,12 +4296,72 @@
         <w:t xml:space="preserve">’</w:t>
       </w:r>
       <w:r>
-        <w:t xml:space="preserve">: subtract each value by the mean and divide by the standard deviation.</w:t>
-      </w:r>
-    </w:p>
-    <w:bookmarkEnd w:id="47"/>
-    <w:bookmarkEnd w:id="48"/>
-    <w:bookmarkStart w:id="50" w:name="concluding-thoughts"/>
+        <w:t xml:space="preserve">:</w:t>
+      </w:r>
+      <w:r>
+        <w:t xml:space="preserve"> </w:t>
+      </w:r>
+      <w:r>
+        <w:t xml:space="preserve">subtract each value by the mean and divide by the standard deviation.</w:t>
+      </w:r>
+    </w:p>
+    <w:p>
+      <w:pPr>
+        <w:pStyle w:val="FirstParagraph"/>
+      </w:pPr>
+      <w:r>
+        <w:rPr>
+          <w:bCs/>
+          <w:b/>
+        </w:rPr>
+        <w:t xml:space="preserve">SD vs. SE</w:t>
+      </w:r>
+      <w:r>
+        <w:t xml:space="preserve">: Our results provide an immediate assessment of uncertainty in parameter estimates in the form of</w:t>
+      </w:r>
+      <w:r>
+        <w:t xml:space="preserve"> </w:t>
+      </w:r>
+      <w:r>
+        <w:rPr>
+          <w:bCs/>
+          <w:b/>
+        </w:rPr>
+        <w:t xml:space="preserve">Standard Error (SE)</w:t>
+      </w:r>
+      <w:r>
+        <w:t xml:space="preserve">. This is slightly different from</w:t>
+      </w:r>
+      <w:r>
+        <w:t xml:space="preserve"> </w:t>
+      </w:r>
+      <w:r>
+        <w:rPr>
+          <w:bCs/>
+          <w:b/>
+        </w:rPr>
+        <w:t xml:space="preserve">Standard Deviation (SD)</w:t>
+      </w:r>
+      <w:r>
+        <w:t xml:space="preserve">. SD is variation of data that you have collected; 95% of data are within 2 SD of the mean of the data. SE is the SD of a statistic (the</w:t>
+      </w:r>
+      <w:r>
+        <w:t xml:space="preserve"> </w:t>
+      </w:r>
+      <w:r>
+        <w:rPr>
+          <w:iCs/>
+          <w:i/>
+        </w:rPr>
+        <w:t xml:space="preserve">mean</w:t>
+      </w:r>
+      <w:r>
+        <w:t xml:space="preserve">), such that 95% of mean estimates lie within 2 SE of the estimate.</w:t>
+      </w:r>
+    </w:p>
+    <w:bookmarkEnd w:id="55"/>
+    <w:bookmarkEnd w:id="56"/>
+    <w:bookmarkStart w:id="58" w:name="concluding-thoughts"/>
     <w:p>
       <w:pPr>
         <w:pStyle w:val="Heading2"/>
@@ -4054,7 +4375,7 @@
         <w:pStyle w:val="FirstParagraph"/>
       </w:pPr>
       <w:r>
-        <w:t xml:space="preserve">I really like this sentence structure for reporting results. This was what I was taught in graduate school, and I have taught this to many peers and students since then. I find that it makes clear sense to readers about cause and effect in ecology. You could read this to your dad and they will understand it. They may not care – but they would understand it. That’s powerful!</w:t>
+        <w:t xml:space="preserve">I really like this sentence structure for reporting results. This was what I was taught in graduate school, and I have taught this to many peers and students since then. I find that it makes clear sense to readers about cause and effect in ecology. You could read this to your parent and they will understand it. They may not care – but they would understand it. That’s powerful!</w:t>
       </w:r>
     </w:p>
     <w:p>
@@ -4087,7 +4408,7 @@
       <w:pPr>
         <w:pStyle w:val="BodyText"/>
       </w:pPr>
-      <w:hyperlink r:id="rId49">
+      <w:hyperlink r:id="rId57">
         <w:r>
           <w:rPr>
             <w:rStyle w:val="Hyperlink"/>
@@ -4096,7 +4417,7 @@
         </w:r>
       </w:hyperlink>
     </w:p>
-    <w:bookmarkEnd w:id="50"/>
+    <w:bookmarkEnd w:id="58"/>
     <w:sectPr/>
   </w:body>
 </w:document>
@@ -4443,176 +4764,6 @@
       <w:start w:val="1"/>
       <w:numFmt w:val="decimal"/>
       <w:lvlText w:val="%9."/>
-      <w:lvlJc w:val="left"/>
-      <w:pPr>
-        <w:ind w:left="6480" w:hanging="480"/>
-      </w:pPr>
-    </w:lvl>
-  </w:abstractNum>
-  <w:abstractNum w:abstractNumId="99422">
-    <w:nsid w:val="A99422"/>
-    <w:multiLevelType w:val="multilevel"/>
-    <w:lvl w:ilvl="0">
-      <w:start w:val="2"/>
-      <w:numFmt w:val="decimal"/>
-      <w:lvlText w:val="%1)"/>
-      <w:lvlJc w:val="left"/>
-      <w:pPr>
-        <w:ind w:left="720" w:hanging="480"/>
-      </w:pPr>
-    </w:lvl>
-    <w:lvl w:ilvl="1">
-      <w:start w:val="2"/>
-      <w:numFmt w:val="decimal"/>
-      <w:lvlText w:val="%2)"/>
-      <w:lvlJc w:val="left"/>
-      <w:pPr>
-        <w:ind w:left="1440" w:hanging="480"/>
-      </w:pPr>
-    </w:lvl>
-    <w:lvl w:ilvl="2">
-      <w:start w:val="2"/>
-      <w:numFmt w:val="decimal"/>
-      <w:lvlText w:val="%3)"/>
-      <w:lvlJc w:val="left"/>
-      <w:pPr>
-        <w:ind w:left="2160" w:hanging="480"/>
-      </w:pPr>
-    </w:lvl>
-    <w:lvl w:ilvl="3">
-      <w:start w:val="2"/>
-      <w:numFmt w:val="decimal"/>
-      <w:lvlText w:val="%4)"/>
-      <w:lvlJc w:val="left"/>
-      <w:pPr>
-        <w:ind w:left="2880" w:hanging="480"/>
-      </w:pPr>
-    </w:lvl>
-    <w:lvl w:ilvl="4">
-      <w:start w:val="2"/>
-      <w:numFmt w:val="decimal"/>
-      <w:lvlText w:val="%5)"/>
-      <w:lvlJc w:val="left"/>
-      <w:pPr>
-        <w:ind w:left="3600" w:hanging="480"/>
-      </w:pPr>
-    </w:lvl>
-    <w:lvl w:ilvl="5">
-      <w:start w:val="2"/>
-      <w:numFmt w:val="decimal"/>
-      <w:lvlText w:val="%6)"/>
-      <w:lvlJc w:val="left"/>
-      <w:pPr>
-        <w:ind w:left="4320" w:hanging="480"/>
-      </w:pPr>
-    </w:lvl>
-    <w:lvl w:ilvl="6">
-      <w:start w:val="2"/>
-      <w:numFmt w:val="decimal"/>
-      <w:lvlText w:val="%7)"/>
-      <w:lvlJc w:val="left"/>
-      <w:pPr>
-        <w:ind w:left="5040" w:hanging="480"/>
-      </w:pPr>
-    </w:lvl>
-    <w:lvl w:ilvl="7">
-      <w:start w:val="2"/>
-      <w:numFmt w:val="decimal"/>
-      <w:lvlText w:val="%8)"/>
-      <w:lvlJc w:val="left"/>
-      <w:pPr>
-        <w:ind w:left="5760" w:hanging="480"/>
-      </w:pPr>
-    </w:lvl>
-    <w:lvl w:ilvl="8">
-      <w:start w:val="2"/>
-      <w:numFmt w:val="decimal"/>
-      <w:lvlText w:val="%9)"/>
-      <w:lvlJc w:val="left"/>
-      <w:pPr>
-        <w:ind w:left="6480" w:hanging="480"/>
-      </w:pPr>
-    </w:lvl>
-  </w:abstractNum>
-  <w:abstractNum w:abstractNumId="99423">
-    <w:nsid w:val="A99423"/>
-    <w:multiLevelType w:val="multilevel"/>
-    <w:lvl w:ilvl="0">
-      <w:start w:val="3"/>
-      <w:numFmt w:val="decimal"/>
-      <w:lvlText w:val="%1)"/>
-      <w:lvlJc w:val="left"/>
-      <w:pPr>
-        <w:ind w:left="720" w:hanging="480"/>
-      </w:pPr>
-    </w:lvl>
-    <w:lvl w:ilvl="1">
-      <w:start w:val="3"/>
-      <w:numFmt w:val="decimal"/>
-      <w:lvlText w:val="%2)"/>
-      <w:lvlJc w:val="left"/>
-      <w:pPr>
-        <w:ind w:left="1440" w:hanging="480"/>
-      </w:pPr>
-    </w:lvl>
-    <w:lvl w:ilvl="2">
-      <w:start w:val="3"/>
-      <w:numFmt w:val="decimal"/>
-      <w:lvlText w:val="%3)"/>
-      <w:lvlJc w:val="left"/>
-      <w:pPr>
-        <w:ind w:left="2160" w:hanging="480"/>
-      </w:pPr>
-    </w:lvl>
-    <w:lvl w:ilvl="3">
-      <w:start w:val="3"/>
-      <w:numFmt w:val="decimal"/>
-      <w:lvlText w:val="%4)"/>
-      <w:lvlJc w:val="left"/>
-      <w:pPr>
-        <w:ind w:left="2880" w:hanging="480"/>
-      </w:pPr>
-    </w:lvl>
-    <w:lvl w:ilvl="4">
-      <w:start w:val="3"/>
-      <w:numFmt w:val="decimal"/>
-      <w:lvlText w:val="%5)"/>
-      <w:lvlJc w:val="left"/>
-      <w:pPr>
-        <w:ind w:left="3600" w:hanging="480"/>
-      </w:pPr>
-    </w:lvl>
-    <w:lvl w:ilvl="5">
-      <w:start w:val="3"/>
-      <w:numFmt w:val="decimal"/>
-      <w:lvlText w:val="%6)"/>
-      <w:lvlJc w:val="left"/>
-      <w:pPr>
-        <w:ind w:left="4320" w:hanging="480"/>
-      </w:pPr>
-    </w:lvl>
-    <w:lvl w:ilvl="6">
-      <w:start w:val="3"/>
-      <w:numFmt w:val="decimal"/>
-      <w:lvlText w:val="%7)"/>
-      <w:lvlJc w:val="left"/>
-      <w:pPr>
-        <w:ind w:left="5040" w:hanging="480"/>
-      </w:pPr>
-    </w:lvl>
-    <w:lvl w:ilvl="7">
-      <w:start w:val="3"/>
-      <w:numFmt w:val="decimal"/>
-      <w:lvlText w:val="%8)"/>
-      <w:lvlJc w:val="left"/>
-      <w:pPr>
-        <w:ind w:left="5760" w:hanging="480"/>
-      </w:pPr>
-    </w:lvl>
-    <w:lvl w:ilvl="8">
-      <w:start w:val="3"/>
-      <w:numFmt w:val="decimal"/>
-      <w:lvlText w:val="%9)"/>
       <w:lvlJc w:val="left"/>
       <w:pPr>
         <w:ind w:left="6480" w:hanging="480"/>
@@ -4719,6 +4870,12 @@
     <w:abstractNumId w:val="991"/>
   </w:num>
   <w:num w:numId="1015">
+    <w:abstractNumId w:val="991"/>
+  </w:num>
+  <w:num w:numId="1016">
+    <w:abstractNumId w:val="991"/>
+  </w:num>
+  <w:num w:numId="1017">
     <w:abstractNumId w:val="99421"/>
     <w:lvlOverride w:ilvl="0">
       <w:startOverride w:val="1"/>
@@ -4746,66 +4903,6 @@
     </w:lvlOverride>
     <w:lvlOverride w:ilvl="8">
       <w:startOverride w:val="1"/>
-    </w:lvlOverride>
-  </w:num>
-  <w:num w:numId="1016">
-    <w:abstractNumId w:val="99422"/>
-    <w:lvlOverride w:ilvl="0">
-      <w:startOverride w:val="2"/>
-    </w:lvlOverride>
-    <w:lvlOverride w:ilvl="1">
-      <w:startOverride w:val="2"/>
-    </w:lvlOverride>
-    <w:lvlOverride w:ilvl="2">
-      <w:startOverride w:val="2"/>
-    </w:lvlOverride>
-    <w:lvlOverride w:ilvl="3">
-      <w:startOverride w:val="2"/>
-    </w:lvlOverride>
-    <w:lvlOverride w:ilvl="4">
-      <w:startOverride w:val="2"/>
-    </w:lvlOverride>
-    <w:lvlOverride w:ilvl="5">
-      <w:startOverride w:val="2"/>
-    </w:lvlOverride>
-    <w:lvlOverride w:ilvl="6">
-      <w:startOverride w:val="2"/>
-    </w:lvlOverride>
-    <w:lvlOverride w:ilvl="7">
-      <w:startOverride w:val="2"/>
-    </w:lvlOverride>
-    <w:lvlOverride w:ilvl="8">
-      <w:startOverride w:val="2"/>
-    </w:lvlOverride>
-  </w:num>
-  <w:num w:numId="1017">
-    <w:abstractNumId w:val="99423"/>
-    <w:lvlOverride w:ilvl="0">
-      <w:startOverride w:val="3"/>
-    </w:lvlOverride>
-    <w:lvlOverride w:ilvl="1">
-      <w:startOverride w:val="3"/>
-    </w:lvlOverride>
-    <w:lvlOverride w:ilvl="2">
-      <w:startOverride w:val="3"/>
-    </w:lvlOverride>
-    <w:lvlOverride w:ilvl="3">
-      <w:startOverride w:val="3"/>
-    </w:lvlOverride>
-    <w:lvlOverride w:ilvl="4">
-      <w:startOverride w:val="3"/>
-    </w:lvlOverride>
-    <w:lvlOverride w:ilvl="5">
-      <w:startOverride w:val="3"/>
-    </w:lvlOverride>
-    <w:lvlOverride w:ilvl="6">
-      <w:startOverride w:val="3"/>
-    </w:lvlOverride>
-    <w:lvlOverride w:ilvl="7">
-      <w:startOverride w:val="3"/>
-    </w:lvlOverride>
-    <w:lvlOverride w:ilvl="8">
-      <w:startOverride w:val="3"/>
     </w:lvlOverride>
   </w:num>
   <w:num w:numId="1018">

</xml_diff>